<commit_message>
tabel  namen toegevoegd + domein fix
</commit_message>
<xml_diff>
--- a/Product/OOSE-OOAD CaseStudy Luca Hogeweide en Klaas van der Linden ITA-OOSE-A-s/SRS Odinido Luca Hogeweide en Klaas van der Linden.docx
+++ b/Product/OOSE-OOAD CaseStudy Luca Hogeweide en Klaas van der Linden ITA-OOSE-A-s/SRS Odinido Luca Hogeweide en Klaas van der Linden.docx
@@ -2144,17 +2144,7 @@
                                 <w:sz w:val="20"/>
                                 <w:lang w:val="nl-NL"/>
                               </w:rPr>
-                              <w:t xml:space="preserve">Klas: </w:t>
-                            </w:r>
-                            <w:r>
-                              <w:rPr>
-                                <w:rFonts w:ascii="Arial" w:eastAsia="Arial" w:hAnsi="Arial" w:cs="Arial"/>
-                                <w:smallCaps/>
-                                <w:color w:val="595959"/>
-                                <w:sz w:val="20"/>
-                                <w:lang w:val="nl-NL"/>
-                              </w:rPr>
-                              <w:t>ITA-</w:t>
+                              <w:t>Klas: ITA-</w:t>
                             </w:r>
                             <w:r>
                               <w:rPr>
@@ -2176,8 +2166,6 @@
                               </w:rPr>
                               <w:t>-s</w:t>
                             </w:r>
-                            <w:bookmarkStart w:id="1" w:name="_GoBack"/>
-                            <w:bookmarkEnd w:id="1"/>
                           </w:p>
                         </w:txbxContent>
                       </wps:txbx>
@@ -2271,17 +2259,7 @@
                           <w:sz w:val="20"/>
                           <w:lang w:val="nl-NL"/>
                         </w:rPr>
-                        <w:t xml:space="preserve">Klas: </w:t>
-                      </w:r>
-                      <w:r>
-                        <w:rPr>
-                          <w:rFonts w:ascii="Arial" w:eastAsia="Arial" w:hAnsi="Arial" w:cs="Arial"/>
-                          <w:smallCaps/>
-                          <w:color w:val="595959"/>
-                          <w:sz w:val="20"/>
-                          <w:lang w:val="nl-NL"/>
-                        </w:rPr>
-                        <w:t>ITA-</w:t>
+                        <w:t>Klas: ITA-</w:t>
                       </w:r>
                       <w:r>
                         <w:rPr>
@@ -2303,8 +2281,6 @@
                         </w:rPr>
                         <w:t>-s</w:t>
                       </w:r>
-                      <w:bookmarkStart w:id="2" w:name="_GoBack"/>
-                      <w:bookmarkEnd w:id="2"/>
                     </w:p>
                   </w:txbxContent>
                 </v:textbox>
@@ -2552,8 +2528,8 @@
         </w:pBdr>
         <w:spacing w:before="240" w:line="259" w:lineRule="auto"/>
       </w:pPr>
-      <w:bookmarkStart w:id="3" w:name="_30j0zll" w:colFirst="0" w:colLast="0"/>
-      <w:bookmarkEnd w:id="3"/>
+      <w:bookmarkStart w:id="1" w:name="_30j0zll" w:colFirst="0" w:colLast="0"/>
+      <w:bookmarkEnd w:id="1"/>
       <w:proofErr w:type="spellStart"/>
       <w:r>
         <w:rPr>
@@ -2575,7 +2551,6 @@
           <w:docPartUnique/>
         </w:docPartObj>
       </w:sdtPr>
-      <w:sdtEndPr/>
       <w:sdtContent>
         <w:p>
           <w:pPr>
@@ -2601,7 +2576,7 @@
           <w:r>
             <w:fldChar w:fldCharType="separate"/>
           </w:r>
-          <w:hyperlink w:anchor="_Toc528783643" w:history="1">
+          <w:hyperlink w:anchor="_Toc528827616" w:history="1">
             <w:r>
               <w:rPr>
                 <w:rStyle w:val="Hyperlink"/>
@@ -2645,7 +2620,7 @@
                 <w:noProof/>
                 <w:webHidden/>
               </w:rPr>
-              <w:instrText xml:space="preserve"> PAGEREF _Toc528783643 \h </w:instrText>
+              <w:instrText xml:space="preserve"> PAGEREF _Toc528827616 \h </w:instrText>
             </w:r>
             <w:r>
               <w:rPr>
@@ -2691,7 +2666,7 @@
               <w:lang w:val="nl-NL"/>
             </w:rPr>
           </w:pPr>
-          <w:hyperlink w:anchor="_Toc528783644" w:history="1">
+          <w:hyperlink w:anchor="_Toc528827617" w:history="1">
             <w:r>
               <w:rPr>
                 <w:rStyle w:val="Hyperlink"/>
@@ -2735,7 +2710,7 @@
                 <w:noProof/>
                 <w:webHidden/>
               </w:rPr>
-              <w:instrText xml:space="preserve"> PAGEREF _Toc528783644 \h </w:instrText>
+              <w:instrText xml:space="preserve"> PAGEREF _Toc528827617 \h </w:instrText>
             </w:r>
             <w:r>
               <w:rPr>
@@ -2781,7 +2756,7 @@
               <w:lang w:val="nl-NL"/>
             </w:rPr>
           </w:pPr>
-          <w:hyperlink w:anchor="_Toc528783645" w:history="1">
+          <w:hyperlink w:anchor="_Toc528827618" w:history="1">
             <w:r>
               <w:rPr>
                 <w:rStyle w:val="Hyperlink"/>
@@ -2825,7 +2800,7 @@
                 <w:noProof/>
                 <w:webHidden/>
               </w:rPr>
-              <w:instrText xml:space="preserve"> PAGEREF _Toc528783645 \h </w:instrText>
+              <w:instrText xml:space="preserve"> PAGEREF _Toc528827618 \h </w:instrText>
             </w:r>
             <w:r>
               <w:rPr>
@@ -2871,7 +2846,7 @@
               <w:lang w:val="nl-NL"/>
             </w:rPr>
           </w:pPr>
-          <w:hyperlink w:anchor="_Toc528783646" w:history="1">
+          <w:hyperlink w:anchor="_Toc528827619" w:history="1">
             <w:r>
               <w:rPr>
                 <w:rStyle w:val="Hyperlink"/>
@@ -2915,7 +2890,7 @@
                 <w:noProof/>
                 <w:webHidden/>
               </w:rPr>
-              <w:instrText xml:space="preserve"> PAGEREF _Toc528783646 \h </w:instrText>
+              <w:instrText xml:space="preserve"> PAGEREF _Toc528827619 \h </w:instrText>
             </w:r>
             <w:r>
               <w:rPr>
@@ -2961,7 +2936,7 @@
               <w:lang w:val="nl-NL"/>
             </w:rPr>
           </w:pPr>
-          <w:hyperlink w:anchor="_Toc528783647" w:history="1">
+          <w:hyperlink w:anchor="_Toc528827620" w:history="1">
             <w:r>
               <w:rPr>
                 <w:rStyle w:val="Hyperlink"/>
@@ -3005,7 +2980,7 @@
                 <w:noProof/>
                 <w:webHidden/>
               </w:rPr>
-              <w:instrText xml:space="preserve"> PAGEREF _Toc528783647 \h </w:instrText>
+              <w:instrText xml:space="preserve"> PAGEREF _Toc528827620 \h </w:instrText>
             </w:r>
             <w:r>
               <w:rPr>
@@ -3051,7 +3026,7 @@
               <w:lang w:val="nl-NL"/>
             </w:rPr>
           </w:pPr>
-          <w:hyperlink w:anchor="_Toc528783648" w:history="1">
+          <w:hyperlink w:anchor="_Toc528827621" w:history="1">
             <w:r>
               <w:rPr>
                 <w:rStyle w:val="Hyperlink"/>
@@ -3095,7 +3070,7 @@
                 <w:noProof/>
                 <w:webHidden/>
               </w:rPr>
-              <w:instrText xml:space="preserve"> PAGEREF _Toc528783648 \h </w:instrText>
+              <w:instrText xml:space="preserve"> PAGEREF _Toc528827621 \h </w:instrText>
             </w:r>
             <w:r>
               <w:rPr>
@@ -3141,7 +3116,7 @@
               <w:lang w:val="nl-NL"/>
             </w:rPr>
           </w:pPr>
-          <w:hyperlink w:anchor="_Toc528783649" w:history="1">
+          <w:hyperlink w:anchor="_Toc528827622" w:history="1">
             <w:r>
               <w:rPr>
                 <w:rStyle w:val="Hyperlink"/>
@@ -3187,7 +3162,7 @@
                 <w:noProof/>
                 <w:webHidden/>
               </w:rPr>
-              <w:instrText xml:space="preserve"> PAGEREF _Toc528783649 \h </w:instrText>
+              <w:instrText xml:space="preserve"> PAGEREF _Toc528827622 \h </w:instrText>
             </w:r>
             <w:r>
               <w:rPr>
@@ -3232,7 +3207,7 @@
               <w:lang w:val="nl-NL"/>
             </w:rPr>
           </w:pPr>
-          <w:hyperlink w:anchor="_Toc528783650" w:history="1">
+          <w:hyperlink w:anchor="_Toc528827623" w:history="1">
             <w:r>
               <w:rPr>
                 <w:rStyle w:val="Hyperlink"/>
@@ -3259,7 +3234,7 @@
                 <w:noProof/>
                 <w:webHidden/>
               </w:rPr>
-              <w:instrText xml:space="preserve"> PAGEREF _Toc528783650 \h </w:instrText>
+              <w:instrText xml:space="preserve"> PAGEREF _Toc528827623 \h </w:instrText>
             </w:r>
             <w:r>
               <w:rPr>
@@ -3305,7 +3280,7 @@
               <w:lang w:val="nl-NL"/>
             </w:rPr>
           </w:pPr>
-          <w:hyperlink w:anchor="_Toc528783651" w:history="1">
+          <w:hyperlink w:anchor="_Toc528827624" w:history="1">
             <w:r>
               <w:rPr>
                 <w:rStyle w:val="Hyperlink"/>
@@ -3349,7 +3324,7 @@
                 <w:noProof/>
                 <w:webHidden/>
               </w:rPr>
-              <w:instrText xml:space="preserve"> PAGEREF _Toc528783651 \h </w:instrText>
+              <w:instrText xml:space="preserve"> PAGEREF _Toc528827624 \h </w:instrText>
             </w:r>
             <w:r>
               <w:rPr>
@@ -3395,7 +3370,7 @@
               <w:lang w:val="nl-NL"/>
             </w:rPr>
           </w:pPr>
-          <w:hyperlink w:anchor="_Toc528783652" w:history="1">
+          <w:hyperlink w:anchor="_Toc528827625" w:history="1">
             <w:r>
               <w:rPr>
                 <w:rStyle w:val="Hyperlink"/>
@@ -3439,7 +3414,7 @@
                 <w:noProof/>
                 <w:webHidden/>
               </w:rPr>
-              <w:instrText xml:space="preserve"> PAGEREF _Toc528783652 \h </w:instrText>
+              <w:instrText xml:space="preserve"> PAGEREF _Toc528827625 \h </w:instrText>
             </w:r>
             <w:r>
               <w:rPr>
@@ -3485,7 +3460,7 @@
               <w:lang w:val="nl-NL"/>
             </w:rPr>
           </w:pPr>
-          <w:hyperlink w:anchor="_Toc528783653" w:history="1">
+          <w:hyperlink w:anchor="_Toc528827626" w:history="1">
             <w:r>
               <w:rPr>
                 <w:rStyle w:val="Hyperlink"/>
@@ -3529,7 +3504,7 @@
                 <w:noProof/>
                 <w:webHidden/>
               </w:rPr>
-              <w:instrText xml:space="preserve"> PAGEREF _Toc528783653 \h </w:instrText>
+              <w:instrText xml:space="preserve"> PAGEREF _Toc528827626 \h </w:instrText>
             </w:r>
             <w:r>
               <w:rPr>
@@ -3575,7 +3550,7 @@
               <w:lang w:val="nl-NL"/>
             </w:rPr>
           </w:pPr>
-          <w:hyperlink w:anchor="_Toc528783654" w:history="1">
+          <w:hyperlink w:anchor="_Toc528827627" w:history="1">
             <w:r>
               <w:rPr>
                 <w:rStyle w:val="Hyperlink"/>
@@ -3619,7 +3594,7 @@
                 <w:noProof/>
                 <w:webHidden/>
               </w:rPr>
-              <w:instrText xml:space="preserve"> PAGEREF _Toc528783654 \h </w:instrText>
+              <w:instrText xml:space="preserve"> PAGEREF _Toc528827627 \h </w:instrText>
             </w:r>
             <w:r>
               <w:rPr>
@@ -3665,7 +3640,7 @@
               <w:lang w:val="nl-NL"/>
             </w:rPr>
           </w:pPr>
-          <w:hyperlink w:anchor="_Toc528783655" w:history="1">
+          <w:hyperlink w:anchor="_Toc528827628" w:history="1">
             <w:r>
               <w:rPr>
                 <w:rStyle w:val="Hyperlink"/>
@@ -3709,7 +3684,7 @@
                 <w:noProof/>
                 <w:webHidden/>
               </w:rPr>
-              <w:instrText xml:space="preserve"> PAGEREF _Toc528783655 \h </w:instrText>
+              <w:instrText xml:space="preserve"> PAGEREF _Toc528827628 \h </w:instrText>
             </w:r>
             <w:r>
               <w:rPr>
@@ -3755,7 +3730,7 @@
               <w:lang w:val="nl-NL"/>
             </w:rPr>
           </w:pPr>
-          <w:hyperlink w:anchor="_Toc528783656" w:history="1">
+          <w:hyperlink w:anchor="_Toc528827629" w:history="1">
             <w:r>
               <w:rPr>
                 <w:rStyle w:val="Hyperlink"/>
@@ -3799,7 +3774,7 @@
                 <w:noProof/>
                 <w:webHidden/>
               </w:rPr>
-              <w:instrText xml:space="preserve"> PAGEREF _Toc528783656 \h </w:instrText>
+              <w:instrText xml:space="preserve"> PAGEREF _Toc528827629 \h </w:instrText>
             </w:r>
             <w:r>
               <w:rPr>
@@ -3845,7 +3820,7 @@
               <w:lang w:val="nl-NL"/>
             </w:rPr>
           </w:pPr>
-          <w:hyperlink w:anchor="_Toc528783657" w:history="1">
+          <w:hyperlink w:anchor="_Toc528827630" w:history="1">
             <w:r>
               <w:rPr>
                 <w:rStyle w:val="Hyperlink"/>
@@ -3889,7 +3864,7 @@
                 <w:noProof/>
                 <w:webHidden/>
               </w:rPr>
-              <w:instrText xml:space="preserve"> PAGEREF _Toc528783657 \h </w:instrText>
+              <w:instrText xml:space="preserve"> PAGEREF _Toc528827630 \h </w:instrText>
             </w:r>
             <w:r>
               <w:rPr>
@@ -3935,7 +3910,7 @@
               <w:lang w:val="nl-NL"/>
             </w:rPr>
           </w:pPr>
-          <w:hyperlink w:anchor="_Toc528783658" w:history="1">
+          <w:hyperlink w:anchor="_Toc528827631" w:history="1">
             <w:r>
               <w:rPr>
                 <w:rStyle w:val="Hyperlink"/>
@@ -3979,7 +3954,7 @@
                 <w:noProof/>
                 <w:webHidden/>
               </w:rPr>
-              <w:instrText xml:space="preserve"> PAGEREF _Toc528783658 \h </w:instrText>
+              <w:instrText xml:space="preserve"> PAGEREF _Toc528827631 \h </w:instrText>
             </w:r>
             <w:r>
               <w:rPr>
@@ -4025,7 +4000,7 @@
               <w:lang w:val="nl-NL"/>
             </w:rPr>
           </w:pPr>
-          <w:hyperlink w:anchor="_Toc528783659" w:history="1">
+          <w:hyperlink w:anchor="_Toc528827632" w:history="1">
             <w:r>
               <w:rPr>
                 <w:rStyle w:val="Hyperlink"/>
@@ -4069,7 +4044,7 @@
                 <w:noProof/>
                 <w:webHidden/>
               </w:rPr>
-              <w:instrText xml:space="preserve"> PAGEREF _Toc528783659 \h </w:instrText>
+              <w:instrText xml:space="preserve"> PAGEREF _Toc528827632 \h </w:instrText>
             </w:r>
             <w:r>
               <w:rPr>
@@ -4114,7 +4089,7 @@
               <w:lang w:val="nl-NL"/>
             </w:rPr>
           </w:pPr>
-          <w:hyperlink w:anchor="_Toc528783660" w:history="1">
+          <w:hyperlink w:anchor="_Toc528827633" w:history="1">
             <w:r>
               <w:rPr>
                 <w:rStyle w:val="Hyperlink"/>
@@ -4141,7 +4116,7 @@
                 <w:noProof/>
                 <w:webHidden/>
               </w:rPr>
-              <w:instrText xml:space="preserve"> PAGEREF _Toc528783660 \h </w:instrText>
+              <w:instrText xml:space="preserve"> PAGEREF _Toc528827633 \h </w:instrText>
             </w:r>
             <w:r>
               <w:rPr>
@@ -4187,7 +4162,7 @@
               <w:lang w:val="nl-NL"/>
             </w:rPr>
           </w:pPr>
-          <w:hyperlink w:anchor="_Toc528783661" w:history="1">
+          <w:hyperlink w:anchor="_Toc528827634" w:history="1">
             <w:r>
               <w:rPr>
                 <w:rStyle w:val="Hyperlink"/>
@@ -4231,7 +4206,7 @@
                 <w:noProof/>
                 <w:webHidden/>
               </w:rPr>
-              <w:instrText xml:space="preserve"> PAGEREF _Toc528783661 \h </w:instrText>
+              <w:instrText xml:space="preserve"> PAGEREF _Toc528827634 \h </w:instrText>
             </w:r>
             <w:r>
               <w:rPr>
@@ -4277,7 +4252,7 @@
               <w:lang w:val="nl-NL"/>
             </w:rPr>
           </w:pPr>
-          <w:hyperlink w:anchor="_Toc528783662" w:history="1">
+          <w:hyperlink w:anchor="_Toc528827635" w:history="1">
             <w:r>
               <w:rPr>
                 <w:rStyle w:val="Hyperlink"/>
@@ -4321,7 +4296,7 @@
                 <w:noProof/>
                 <w:webHidden/>
               </w:rPr>
-              <w:instrText xml:space="preserve"> PAGEREF _Toc528783662 \h </w:instrText>
+              <w:instrText xml:space="preserve"> PAGEREF _Toc528827635 \h </w:instrText>
             </w:r>
             <w:r>
               <w:rPr>
@@ -4367,7 +4342,7 @@
               <w:lang w:val="nl-NL"/>
             </w:rPr>
           </w:pPr>
-          <w:hyperlink w:anchor="_Toc528783663" w:history="1">
+          <w:hyperlink w:anchor="_Toc528827636" w:history="1">
             <w:r>
               <w:rPr>
                 <w:rStyle w:val="Hyperlink"/>
@@ -4411,7 +4386,7 @@
                 <w:noProof/>
                 <w:webHidden/>
               </w:rPr>
-              <w:instrText xml:space="preserve"> PAGEREF _Toc528783663 \h </w:instrText>
+              <w:instrText xml:space="preserve"> PAGEREF _Toc528827636 \h </w:instrText>
             </w:r>
             <w:r>
               <w:rPr>
@@ -4457,7 +4432,7 @@
               <w:lang w:val="nl-NL"/>
             </w:rPr>
           </w:pPr>
-          <w:hyperlink w:anchor="_Toc528783664" w:history="1">
+          <w:hyperlink w:anchor="_Toc528827637" w:history="1">
             <w:r>
               <w:rPr>
                 <w:rStyle w:val="Hyperlink"/>
@@ -4501,7 +4476,7 @@
                 <w:noProof/>
                 <w:webHidden/>
               </w:rPr>
-              <w:instrText xml:space="preserve"> PAGEREF _Toc528783664 \h </w:instrText>
+              <w:instrText xml:space="preserve"> PAGEREF _Toc528827637 \h </w:instrText>
             </w:r>
             <w:r>
               <w:rPr>
@@ -4547,7 +4522,7 @@
               <w:lang w:val="nl-NL"/>
             </w:rPr>
           </w:pPr>
-          <w:hyperlink w:anchor="_Toc528783665" w:history="1">
+          <w:hyperlink w:anchor="_Toc528827638" w:history="1">
             <w:r>
               <w:rPr>
                 <w:rStyle w:val="Hyperlink"/>
@@ -4591,7 +4566,7 @@
                 <w:noProof/>
                 <w:webHidden/>
               </w:rPr>
-              <w:instrText xml:space="preserve"> PAGEREF _Toc528783665 \h </w:instrText>
+              <w:instrText xml:space="preserve"> PAGEREF _Toc528827638 \h </w:instrText>
             </w:r>
             <w:r>
               <w:rPr>
@@ -4637,7 +4612,7 @@
               <w:lang w:val="nl-NL"/>
             </w:rPr>
           </w:pPr>
-          <w:hyperlink w:anchor="_Toc528783666" w:history="1">
+          <w:hyperlink w:anchor="_Toc528827639" w:history="1">
             <w:r>
               <w:rPr>
                 <w:rStyle w:val="Hyperlink"/>
@@ -4681,7 +4656,7 @@
                 <w:noProof/>
                 <w:webHidden/>
               </w:rPr>
-              <w:instrText xml:space="preserve"> PAGEREF _Toc528783666 \h </w:instrText>
+              <w:instrText xml:space="preserve"> PAGEREF _Toc528827639 \h </w:instrText>
             </w:r>
             <w:r>
               <w:rPr>
@@ -4726,7 +4701,7 @@
               <w:lang w:val="nl-NL"/>
             </w:rPr>
           </w:pPr>
-          <w:hyperlink w:anchor="_Toc528783667" w:history="1">
+          <w:hyperlink w:anchor="_Toc528827640" w:history="1">
             <w:r>
               <w:rPr>
                 <w:rStyle w:val="Hyperlink"/>
@@ -4753,7 +4728,7 @@
                 <w:noProof/>
                 <w:webHidden/>
               </w:rPr>
-              <w:instrText xml:space="preserve"> PAGEREF _Toc528783667 \h </w:instrText>
+              <w:instrText xml:space="preserve"> PAGEREF _Toc528827640 \h </w:instrText>
             </w:r>
             <w:r>
               <w:rPr>
@@ -4798,7 +4773,7 @@
               <w:lang w:val="nl-NL"/>
             </w:rPr>
           </w:pPr>
-          <w:hyperlink w:anchor="_Toc528783668" w:history="1">
+          <w:hyperlink w:anchor="_Toc528827641" w:history="1">
             <w:r>
               <w:rPr>
                 <w:rStyle w:val="Hyperlink"/>
@@ -4825,7 +4800,7 @@
                 <w:noProof/>
                 <w:webHidden/>
               </w:rPr>
-              <w:instrText xml:space="preserve"> PAGEREF _Toc528783668 \h </w:instrText>
+              <w:instrText xml:space="preserve"> PAGEREF _Toc528827641 \h </w:instrText>
             </w:r>
             <w:r>
               <w:rPr>
@@ -4870,7 +4845,7 @@
               <w:lang w:val="nl-NL"/>
             </w:rPr>
           </w:pPr>
-          <w:hyperlink w:anchor="_Toc528783669" w:history="1">
+          <w:hyperlink w:anchor="_Toc528827642" w:history="1">
             <w:r>
               <w:rPr>
                 <w:rStyle w:val="Hyperlink"/>
@@ -4897,7 +4872,7 @@
                 <w:noProof/>
                 <w:webHidden/>
               </w:rPr>
-              <w:instrText xml:space="preserve"> PAGEREF _Toc528783669 \h </w:instrText>
+              <w:instrText xml:space="preserve"> PAGEREF _Toc528827642 \h </w:instrText>
             </w:r>
             <w:r>
               <w:rPr>
@@ -4943,7 +4918,7 @@
               <w:lang w:val="nl-NL"/>
             </w:rPr>
           </w:pPr>
-          <w:hyperlink w:anchor="_Toc528783670" w:history="1">
+          <w:hyperlink w:anchor="_Toc528827643" w:history="1">
             <w:r>
               <w:rPr>
                 <w:rStyle w:val="Hyperlink"/>
@@ -4987,7 +4962,7 @@
                 <w:noProof/>
                 <w:webHidden/>
               </w:rPr>
-              <w:instrText xml:space="preserve"> PAGEREF _Toc528783670 \h </w:instrText>
+              <w:instrText xml:space="preserve"> PAGEREF _Toc528827643 \h </w:instrText>
             </w:r>
             <w:r>
               <w:rPr>
@@ -5033,7 +5008,7 @@
               <w:lang w:val="nl-NL"/>
             </w:rPr>
           </w:pPr>
-          <w:hyperlink w:anchor="_Toc528783671" w:history="1">
+          <w:hyperlink w:anchor="_Toc528827644" w:history="1">
             <w:r>
               <w:rPr>
                 <w:rStyle w:val="Hyperlink"/>
@@ -5077,7 +5052,7 @@
                 <w:noProof/>
                 <w:webHidden/>
               </w:rPr>
-              <w:instrText xml:space="preserve"> PAGEREF _Toc528783671 \h </w:instrText>
+              <w:instrText xml:space="preserve"> PAGEREF _Toc528827644 \h </w:instrText>
             </w:r>
             <w:r>
               <w:rPr>
@@ -5123,7 +5098,7 @@
               <w:lang w:val="nl-NL"/>
             </w:rPr>
           </w:pPr>
-          <w:hyperlink w:anchor="_Toc528783672" w:history="1">
+          <w:hyperlink w:anchor="_Toc528827645" w:history="1">
             <w:r>
               <w:rPr>
                 <w:rStyle w:val="Hyperlink"/>
@@ -5167,7 +5142,7 @@
                 <w:noProof/>
                 <w:webHidden/>
               </w:rPr>
-              <w:instrText xml:space="preserve"> PAGEREF _Toc528783672 \h </w:instrText>
+              <w:instrText xml:space="preserve"> PAGEREF _Toc528827645 \h </w:instrText>
             </w:r>
             <w:r>
               <w:rPr>
@@ -5213,7 +5188,7 @@
               <w:lang w:val="nl-NL"/>
             </w:rPr>
           </w:pPr>
-          <w:hyperlink w:anchor="_Toc528783673" w:history="1">
+          <w:hyperlink w:anchor="_Toc528827646" w:history="1">
             <w:r>
               <w:rPr>
                 <w:rStyle w:val="Hyperlink"/>
@@ -5257,7 +5232,7 @@
                 <w:noProof/>
                 <w:webHidden/>
               </w:rPr>
-              <w:instrText xml:space="preserve"> PAGEREF _Toc528783673 \h </w:instrText>
+              <w:instrText xml:space="preserve"> PAGEREF _Toc528827646 \h </w:instrText>
             </w:r>
             <w:r>
               <w:rPr>
@@ -5303,7 +5278,7 @@
               <w:lang w:val="nl-NL"/>
             </w:rPr>
           </w:pPr>
-          <w:hyperlink w:anchor="_Toc528783674" w:history="1">
+          <w:hyperlink w:anchor="_Toc528827647" w:history="1">
             <w:r>
               <w:rPr>
                 <w:rStyle w:val="Hyperlink"/>
@@ -5347,7 +5322,7 @@
                 <w:noProof/>
                 <w:webHidden/>
               </w:rPr>
-              <w:instrText xml:space="preserve"> PAGEREF _Toc528783674 \h </w:instrText>
+              <w:instrText xml:space="preserve"> PAGEREF _Toc528827647 \h </w:instrText>
             </w:r>
             <w:r>
               <w:rPr>
@@ -5393,7 +5368,7 @@
               <w:lang w:val="nl-NL"/>
             </w:rPr>
           </w:pPr>
-          <w:hyperlink w:anchor="_Toc528783675" w:history="1">
+          <w:hyperlink w:anchor="_Toc528827648" w:history="1">
             <w:r>
               <w:rPr>
                 <w:rStyle w:val="Hyperlink"/>
@@ -5437,7 +5412,7 @@
                 <w:noProof/>
                 <w:webHidden/>
               </w:rPr>
-              <w:instrText xml:space="preserve"> PAGEREF _Toc528783675 \h </w:instrText>
+              <w:instrText xml:space="preserve"> PAGEREF _Toc528827648 \h </w:instrText>
             </w:r>
             <w:r>
               <w:rPr>
@@ -5482,7 +5457,7 @@
               <w:lang w:val="nl-NL"/>
             </w:rPr>
           </w:pPr>
-          <w:hyperlink w:anchor="_Toc528783676" w:history="1">
+          <w:hyperlink w:anchor="_Toc528827649" w:history="1">
             <w:r>
               <w:rPr>
                 <w:rStyle w:val="Hyperlink"/>
@@ -5510,7 +5485,7 @@
                 <w:noProof/>
                 <w:webHidden/>
               </w:rPr>
-              <w:instrText xml:space="preserve"> PAGEREF _Toc528783676 \h </w:instrText>
+              <w:instrText xml:space="preserve"> PAGEREF _Toc528827649 \h </w:instrText>
             </w:r>
             <w:r>
               <w:rPr>
@@ -5548,8 +5523,8 @@
         </w:p>
       </w:sdtContent>
     </w:sdt>
-    <w:bookmarkStart w:id="4" w:name="_1fob9te" w:colFirst="0" w:colLast="0" w:displacedByCustomXml="prev"/>
-    <w:bookmarkEnd w:id="4" w:displacedByCustomXml="prev"/>
+    <w:bookmarkStart w:id="2" w:name="_1fob9te" w:colFirst="0" w:colLast="0" w:displacedByCustomXml="prev"/>
+    <w:bookmarkEnd w:id="2" w:displacedByCustomXml="prev"/>
     <w:p>
       <w:pPr>
         <w:pStyle w:val="Kop1"/>
@@ -5558,12 +5533,14 @@
           <w:numId w:val="3"/>
         </w:numPr>
       </w:pPr>
-      <w:bookmarkStart w:id="5" w:name="_Toc528783643"/>
+      <w:bookmarkStart w:id="3" w:name="_Toc528827616"/>
       <w:proofErr w:type="spellStart"/>
       <w:r>
         <w:t>Inleiding</w:t>
       </w:r>
-      <w:bookmarkEnd w:id="5"/>
+      <w:bookmarkStart w:id="4" w:name="_GoBack"/>
+      <w:bookmarkEnd w:id="3"/>
+      <w:bookmarkEnd w:id="4"/>
       <w:proofErr w:type="spellEnd"/>
     </w:p>
     <w:p>
@@ -5574,7 +5551,7 @@
           <w:numId w:val="3"/>
         </w:numPr>
       </w:pPr>
-      <w:bookmarkStart w:id="6" w:name="_Toc528783644"/>
+      <w:bookmarkStart w:id="5" w:name="_Toc528827617"/>
       <w:proofErr w:type="spellStart"/>
       <w:r>
         <w:t>Opdracht</w:t>
@@ -5587,7 +5564,7 @@
       <w:r>
         <w:t>omschrijving</w:t>
       </w:r>
-      <w:bookmarkEnd w:id="6"/>
+      <w:bookmarkEnd w:id="5"/>
       <w:proofErr w:type="spellEnd"/>
     </w:p>
     <w:p>
@@ -5772,7 +5749,7 @@
           <w:numId w:val="3"/>
         </w:numPr>
       </w:pPr>
-      <w:bookmarkStart w:id="7" w:name="_Toc528783645"/>
+      <w:bookmarkStart w:id="6" w:name="_Toc528827618"/>
       <w:proofErr w:type="spellStart"/>
       <w:r>
         <w:t>Actoren</w:t>
@@ -5793,7 +5770,7 @@
       <w:r>
         <w:t>Characteristieken</w:t>
       </w:r>
-      <w:bookmarkEnd w:id="7"/>
+      <w:bookmarkEnd w:id="6"/>
       <w:proofErr w:type="spellEnd"/>
     </w:p>
     <w:p>
@@ -5959,11 +5936,11 @@
           <w:numId w:val="3"/>
         </w:numPr>
       </w:pPr>
-      <w:bookmarkStart w:id="8" w:name="_Toc528783646"/>
+      <w:bookmarkStart w:id="7" w:name="_Toc528827619"/>
       <w:r>
         <w:t>Operating Environment</w:t>
       </w:r>
-      <w:bookmarkEnd w:id="8"/>
+      <w:bookmarkEnd w:id="7"/>
       <w:r>
         <w:t xml:space="preserve"> </w:t>
       </w:r>
@@ -5991,11 +5968,11 @@
           <w:numId w:val="3"/>
         </w:numPr>
       </w:pPr>
-      <w:bookmarkStart w:id="9" w:name="_Toc528783647"/>
+      <w:bookmarkStart w:id="8" w:name="_Toc528827620"/>
       <w:r>
         <w:t>Design and Implementation Constraints</w:t>
       </w:r>
-      <w:bookmarkEnd w:id="9"/>
+      <w:bookmarkEnd w:id="8"/>
     </w:p>
     <w:p>
       <w:pPr>
@@ -6182,7 +6159,7 @@
           <w:numId w:val="3"/>
         </w:numPr>
       </w:pPr>
-      <w:bookmarkStart w:id="10" w:name="_Toc528783648"/>
+      <w:bookmarkStart w:id="9" w:name="_Toc528827621"/>
       <w:r>
         <w:t xml:space="preserve">Product </w:t>
       </w:r>
@@ -6190,7 +6167,7 @@
       <w:r>
         <w:t>Functionaliteiten</w:t>
       </w:r>
-      <w:bookmarkEnd w:id="10"/>
+      <w:bookmarkEnd w:id="9"/>
       <w:proofErr w:type="spellEnd"/>
     </w:p>
     <w:p>
@@ -7420,6 +7397,7 @@
           </w:tcPr>
           <w:p>
             <w:pPr>
+              <w:keepNext/>
               <w:widowControl w:val="0"/>
               <w:pBdr>
                 <w:top w:val="nil"/>
@@ -7446,10 +7424,38 @@
     </w:tbl>
     <w:p>
       <w:pPr>
+        <w:pStyle w:val="Bijschrift"/>
         <w:rPr>
           <w:lang w:val="nl-NL"/>
         </w:rPr>
       </w:pPr>
+      <w:proofErr w:type="spellStart"/>
+      <w:r>
+        <w:t>Tabel</w:t>
+      </w:r>
+      <w:proofErr w:type="spellEnd"/>
+      <w:r>
+        <w:t xml:space="preserve"> </w:t>
+      </w:r>
+      <w:fldSimple w:instr=" SEQ Tabel \* ARABIC ">
+        <w:r>
+          <w:rPr>
+            <w:noProof/>
+          </w:rPr>
+          <w:t>1</w:t>
+        </w:r>
+      </w:fldSimple>
+      <w:r>
+        <w:t xml:space="preserve"> </w:t>
+      </w:r>
+      <w:proofErr w:type="spellStart"/>
+      <w:r>
+        <w:t>Beschrijving</w:t>
+      </w:r>
+      <w:proofErr w:type="spellEnd"/>
+      <w:r>
+        <w:t xml:space="preserve"> use cases</w:t>
+      </w:r>
     </w:p>
     <w:p>
       <w:pPr>
@@ -7462,9 +7468,9 @@
           <w:i/>
         </w:rPr>
       </w:pPr>
-      <w:bookmarkStart w:id="11" w:name="_afcm1c6hcmhk" w:colFirst="0" w:colLast="0"/>
-      <w:bookmarkStart w:id="12" w:name="_Toc528783649"/>
-      <w:bookmarkEnd w:id="11"/>
+      <w:bookmarkStart w:id="10" w:name="_afcm1c6hcmhk" w:colFirst="0" w:colLast="0"/>
+      <w:bookmarkStart w:id="11" w:name="_Toc528827622"/>
+      <w:bookmarkEnd w:id="10"/>
       <w:proofErr w:type="spellStart"/>
       <w:r>
         <w:rPr>
@@ -7479,7 +7485,7 @@
         </w:rPr>
         <w:t xml:space="preserve"> Model</w:t>
       </w:r>
-      <w:bookmarkEnd w:id="12"/>
+      <w:bookmarkEnd w:id="11"/>
     </w:p>
     <w:p>
       <w:pPr>
@@ -7490,34 +7496,47 @@
           <w:noProof/>
         </w:rPr>
         <w:drawing>
-          <wp:inline distT="114300" distB="114300" distL="114300" distR="114300">
-            <wp:extent cx="5661660" cy="4876800"/>
-            <wp:effectExtent l="0" t="0" r="0" b="0"/>
-            <wp:docPr id="35" name="image2.png"/>
-            <wp:cNvGraphicFramePr/>
+          <wp:inline distT="0" distB="0" distL="0" distR="0">
+            <wp:extent cx="5270500" cy="4210050"/>
+            <wp:effectExtent l="0" t="0" r="6350" b="0"/>
+            <wp:docPr id="36" name="Afbeelding 36"/>
+            <wp:cNvGraphicFramePr>
+              <a:graphicFrameLocks xmlns:a="http://schemas.openxmlformats.org/drawingml/2006/main" noChangeAspect="1"/>
+            </wp:cNvGraphicFramePr>
             <a:graphic xmlns:a="http://schemas.openxmlformats.org/drawingml/2006/main">
               <a:graphicData uri="http://schemas.openxmlformats.org/drawingml/2006/picture">
                 <pic:pic xmlns:pic="http://schemas.openxmlformats.org/drawingml/2006/picture">
                   <pic:nvPicPr>
-                    <pic:cNvPr id="0" name="image2.png"/>
-                    <pic:cNvPicPr preferRelativeResize="0"/>
+                    <pic:cNvPr id="0" name="Picture 1"/>
+                    <pic:cNvPicPr>
+                      <a:picLocks noChangeAspect="1" noChangeArrowheads="1"/>
+                    </pic:cNvPicPr>
                   </pic:nvPicPr>
                   <pic:blipFill>
-                    <a:blip r:embed="rId12"/>
-                    <a:srcRect l="4332" t="3678" r="9747" b="3218"/>
+                    <a:blip r:embed="rId12" cstate="print">
+                      <a:extLst>
+                        <a:ext uri="{28A0092B-C50C-407E-A947-70E740481C1C}">
+                          <a14:useLocalDpi xmlns:a14="http://schemas.microsoft.com/office/drawing/2010/main" val="0"/>
+                        </a:ext>
+                      </a:extLst>
+                    </a:blip>
+                    <a:srcRect/>
                     <a:stretch>
                       <a:fillRect/>
                     </a:stretch>
                   </pic:blipFill>
-                  <pic:spPr>
+                  <pic:spPr bwMode="auto">
                     <a:xfrm>
                       <a:off x="0" y="0"/>
-                      <a:ext cx="5662004" cy="4877096"/>
+                      <a:ext cx="5270500" cy="4210050"/>
                     </a:xfrm>
                     <a:prstGeom prst="rect">
                       <a:avLst/>
                     </a:prstGeom>
-                    <a:ln/>
+                    <a:noFill/>
+                    <a:ln>
+                      <a:noFill/>
+                    </a:ln>
                   </pic:spPr>
                 </pic:pic>
               </a:graphicData>
@@ -7587,13 +7606,13 @@
       <w:pPr>
         <w:pStyle w:val="Kop2"/>
       </w:pPr>
-      <w:bookmarkStart w:id="13" w:name="_ye6zaqub2pku" w:colFirst="0" w:colLast="0"/>
-      <w:bookmarkStart w:id="14" w:name="_Toc528783650"/>
+      <w:bookmarkStart w:id="12" w:name="_ye6zaqub2pku" w:colFirst="0" w:colLast="0"/>
+      <w:bookmarkStart w:id="13" w:name="_Toc528827623"/>
+      <w:bookmarkEnd w:id="12"/>
+      <w:r>
+        <w:t>Glossary</w:t>
+      </w:r>
       <w:bookmarkEnd w:id="13"/>
-      <w:r>
-        <w:t>Glossary</w:t>
-      </w:r>
-      <w:bookmarkEnd w:id="14"/>
     </w:p>
     <w:tbl>
       <w:tblPr>
@@ -9794,6 +9813,7 @@
           </w:tcPr>
           <w:p>
             <w:pPr>
+              <w:keepNext/>
               <w:widowControl w:val="0"/>
               <w:pBdr>
                 <w:top w:val="nil"/>
@@ -9820,10 +9840,35 @@
     </w:tbl>
     <w:p>
       <w:pPr>
+        <w:pStyle w:val="Bijschrift"/>
         <w:rPr>
           <w:lang w:val="nl-NL"/>
         </w:rPr>
       </w:pPr>
+      <w:proofErr w:type="spellStart"/>
+      <w:r>
+        <w:t>Tabel</w:t>
+      </w:r>
+      <w:proofErr w:type="spellEnd"/>
+      <w:r>
+        <w:t xml:space="preserve"> </w:t>
+      </w:r>
+      <w:fldSimple w:instr=" SEQ Tabel \* ARABIC ">
+        <w:r>
+          <w:rPr>
+            <w:noProof/>
+          </w:rPr>
+          <w:t>2</w:t>
+        </w:r>
+      </w:fldSimple>
+      <w:r>
+        <w:t xml:space="preserve"> Glossary </w:t>
+      </w:r>
+      <w:proofErr w:type="spellStart"/>
+      <w:r>
+        <w:t>domeinmodel</w:t>
+      </w:r>
+      <w:proofErr w:type="spellEnd"/>
     </w:p>
     <w:p>
       <w:pPr>
@@ -9833,11 +9878,11 @@
           <w:numId w:val="3"/>
         </w:numPr>
       </w:pPr>
-      <w:bookmarkStart w:id="15" w:name="_Toc528783651"/>
+      <w:bookmarkStart w:id="14" w:name="_Toc528827624"/>
       <w:r>
         <w:t>Use-case Descriptions</w:t>
       </w:r>
-      <w:bookmarkEnd w:id="15"/>
+      <w:bookmarkEnd w:id="14"/>
     </w:p>
     <w:p>
       <w:pPr>
@@ -9951,12 +9996,12 @@
           <w:numId w:val="3"/>
         </w:numPr>
       </w:pPr>
-      <w:bookmarkStart w:id="16" w:name="_Toc528783652"/>
+      <w:bookmarkStart w:id="15" w:name="_Toc528827625"/>
       <w:proofErr w:type="spellStart"/>
       <w:r>
         <w:t>Registreren</w:t>
       </w:r>
-      <w:bookmarkEnd w:id="16"/>
+      <w:bookmarkEnd w:id="15"/>
       <w:proofErr w:type="spellEnd"/>
       <w:r>
         <w:t xml:space="preserve"> </w:t>
@@ -9970,11 +10015,11 @@
           <w:numId w:val="3"/>
         </w:numPr>
       </w:pPr>
-      <w:bookmarkStart w:id="17" w:name="_Toc528783653"/>
+      <w:bookmarkStart w:id="16" w:name="_Toc528827626"/>
       <w:r>
         <w:t>Fully-dressed use case description</w:t>
       </w:r>
-      <w:bookmarkEnd w:id="17"/>
+      <w:bookmarkEnd w:id="16"/>
     </w:p>
     <w:p>
       <w:pPr>
@@ -9992,7 +10037,7 @@
     </w:p>
     <w:tbl>
       <w:tblPr>
-        <w:tblW w:w="9924" w:type="dxa"/>
+        <w:tblW w:w="9085" w:type="dxa"/>
         <w:tblInd w:w="-356" w:type="dxa"/>
         <w:tblBorders>
           <w:top w:val="single" w:sz="4" w:space="0" w:color="auto"/>
@@ -10009,17 +10054,17 @@
         <w:tblLook w:val="0000" w:firstRow="0" w:lastRow="0" w:firstColumn="0" w:lastColumn="0" w:noHBand="0" w:noVBand="0"/>
       </w:tblPr>
       <w:tblGrid>
-        <w:gridCol w:w="4821"/>
-        <w:gridCol w:w="5103"/>
+        <w:gridCol w:w="4413"/>
+        <w:gridCol w:w="4672"/>
       </w:tblGrid>
       <w:tr>
         <w:trPr>
           <w:cantSplit/>
-          <w:trHeight w:val="318"/>
+          <w:trHeight w:val="301"/>
         </w:trPr>
         <w:tc>
           <w:tcPr>
-            <w:tcW w:w="9924" w:type="dxa"/>
+            <w:tcW w:w="9085" w:type="dxa"/>
             <w:gridSpan w:val="2"/>
           </w:tcPr>
           <w:p>
@@ -10048,11 +10093,11 @@
       <w:tr>
         <w:trPr>
           <w:cantSplit/>
-          <w:trHeight w:val="486"/>
+          <w:trHeight w:val="462"/>
         </w:trPr>
         <w:tc>
           <w:tcPr>
-            <w:tcW w:w="9924" w:type="dxa"/>
+            <w:tcW w:w="9085" w:type="dxa"/>
             <w:gridSpan w:val="2"/>
           </w:tcPr>
           <w:p>
@@ -10115,11 +10160,11 @@
       <w:tr>
         <w:trPr>
           <w:cantSplit/>
-          <w:trHeight w:val="486"/>
+          <w:trHeight w:val="462"/>
         </w:trPr>
         <w:tc>
           <w:tcPr>
-            <w:tcW w:w="9924" w:type="dxa"/>
+            <w:tcW w:w="9085" w:type="dxa"/>
             <w:gridSpan w:val="2"/>
           </w:tcPr>
           <w:p>
@@ -10214,11 +10259,11 @@
       <w:tr>
         <w:trPr>
           <w:cantSplit/>
-          <w:trHeight w:val="486"/>
+          <w:trHeight w:val="462"/>
         </w:trPr>
         <w:tc>
           <w:tcPr>
-            <w:tcW w:w="9924" w:type="dxa"/>
+            <w:tcW w:w="9085" w:type="dxa"/>
             <w:gridSpan w:val="2"/>
           </w:tcPr>
           <w:p>
@@ -10268,11 +10313,11 @@
       <w:tr>
         <w:trPr>
           <w:cantSplit/>
-          <w:trHeight w:val="744"/>
+          <w:trHeight w:val="707"/>
         </w:trPr>
         <w:tc>
           <w:tcPr>
-            <w:tcW w:w="9924" w:type="dxa"/>
+            <w:tcW w:w="9085" w:type="dxa"/>
             <w:gridSpan w:val="2"/>
           </w:tcPr>
           <w:p>
@@ -10332,11 +10377,11 @@
       <w:tr>
         <w:trPr>
           <w:cantSplit/>
-          <w:trHeight w:val="243"/>
+          <w:trHeight w:val="231"/>
         </w:trPr>
         <w:tc>
           <w:tcPr>
-            <w:tcW w:w="9924" w:type="dxa"/>
+            <w:tcW w:w="9085" w:type="dxa"/>
             <w:gridSpan w:val="2"/>
           </w:tcPr>
           <w:p>
@@ -10358,11 +10403,11 @@
       </w:tr>
       <w:tr>
         <w:trPr>
-          <w:trHeight w:val="228"/>
+          <w:trHeight w:val="216"/>
         </w:trPr>
         <w:tc>
           <w:tcPr>
-            <w:tcW w:w="4821" w:type="dxa"/>
+            <w:tcW w:w="4413" w:type="dxa"/>
           </w:tcPr>
           <w:p>
             <w:pPr>
@@ -10383,7 +10428,7 @@
         </w:tc>
         <w:tc>
           <w:tcPr>
-            <w:tcW w:w="5103" w:type="dxa"/>
+            <w:tcW w:w="4671" w:type="dxa"/>
           </w:tcPr>
           <w:p>
             <w:pPr>
@@ -10405,11 +10450,11 @@
       </w:tr>
       <w:tr>
         <w:trPr>
-          <w:trHeight w:val="1044"/>
+          <w:trHeight w:val="993"/>
         </w:trPr>
         <w:tc>
           <w:tcPr>
-            <w:tcW w:w="4821" w:type="dxa"/>
+            <w:tcW w:w="4413" w:type="dxa"/>
           </w:tcPr>
           <w:p>
             <w:pPr>
@@ -10429,7 +10474,7 @@
         </w:tc>
         <w:tc>
           <w:tcPr>
-            <w:tcW w:w="5103" w:type="dxa"/>
+            <w:tcW w:w="4671" w:type="dxa"/>
           </w:tcPr>
           <w:p>
             <w:pPr>
@@ -10450,11 +10495,11 @@
       </w:tr>
       <w:tr>
         <w:trPr>
-          <w:trHeight w:val="1044"/>
+          <w:trHeight w:val="993"/>
         </w:trPr>
         <w:tc>
           <w:tcPr>
-            <w:tcW w:w="4821" w:type="dxa"/>
+            <w:tcW w:w="4413" w:type="dxa"/>
           </w:tcPr>
           <w:p>
             <w:pPr>
@@ -10474,7 +10519,7 @@
         </w:tc>
         <w:tc>
           <w:tcPr>
-            <w:tcW w:w="5103" w:type="dxa"/>
+            <w:tcW w:w="4671" w:type="dxa"/>
           </w:tcPr>
           <w:p>
             <w:pPr>
@@ -10488,11 +10533,11 @@
       </w:tr>
       <w:tr>
         <w:trPr>
-          <w:trHeight w:val="1044"/>
+          <w:trHeight w:val="993"/>
         </w:trPr>
         <w:tc>
           <w:tcPr>
-            <w:tcW w:w="4821" w:type="dxa"/>
+            <w:tcW w:w="4413" w:type="dxa"/>
           </w:tcPr>
           <w:p>
             <w:pPr>
@@ -10528,7 +10573,7 @@
         </w:tc>
         <w:tc>
           <w:tcPr>
-            <w:tcW w:w="5103" w:type="dxa"/>
+            <w:tcW w:w="4671" w:type="dxa"/>
           </w:tcPr>
           <w:p>
             <w:pPr>
@@ -10542,11 +10587,11 @@
       </w:tr>
       <w:tr>
         <w:trPr>
-          <w:trHeight w:val="1044"/>
+          <w:trHeight w:val="993"/>
         </w:trPr>
         <w:tc>
           <w:tcPr>
-            <w:tcW w:w="4821" w:type="dxa"/>
+            <w:tcW w:w="4413" w:type="dxa"/>
           </w:tcPr>
           <w:p>
             <w:pPr>
@@ -10566,7 +10611,7 @@
         </w:tc>
         <w:tc>
           <w:tcPr>
-            <w:tcW w:w="5103" w:type="dxa"/>
+            <w:tcW w:w="4671" w:type="dxa"/>
           </w:tcPr>
           <w:p>
             <w:pPr>
@@ -10580,11 +10625,11 @@
       </w:tr>
       <w:tr>
         <w:trPr>
-          <w:trHeight w:val="1044"/>
+          <w:trHeight w:val="993"/>
         </w:trPr>
         <w:tc>
           <w:tcPr>
-            <w:tcW w:w="4821" w:type="dxa"/>
+            <w:tcW w:w="4413" w:type="dxa"/>
           </w:tcPr>
           <w:p>
             <w:pPr>
@@ -10604,7 +10649,7 @@
         </w:tc>
         <w:tc>
           <w:tcPr>
-            <w:tcW w:w="5103" w:type="dxa"/>
+            <w:tcW w:w="4671" w:type="dxa"/>
           </w:tcPr>
           <w:p>
             <w:pPr>
@@ -10625,11 +10670,11 @@
       </w:tr>
       <w:tr>
         <w:trPr>
-          <w:trHeight w:val="1044"/>
+          <w:trHeight w:val="993"/>
         </w:trPr>
         <w:tc>
           <w:tcPr>
-            <w:tcW w:w="4821" w:type="dxa"/>
+            <w:tcW w:w="4413" w:type="dxa"/>
           </w:tcPr>
           <w:p>
             <w:pPr>
@@ -10655,7 +10700,7 @@
         </w:tc>
         <w:tc>
           <w:tcPr>
-            <w:tcW w:w="5103" w:type="dxa"/>
+            <w:tcW w:w="4671" w:type="dxa"/>
           </w:tcPr>
           <w:p>
             <w:pPr>
@@ -10676,32 +10721,32 @@
       </w:tr>
       <w:tr>
         <w:trPr>
-          <w:trHeight w:val="1044"/>
+          <w:trHeight w:val="993"/>
         </w:trPr>
         <w:tc>
           <w:tcPr>
-            <w:tcW w:w="4821" w:type="dxa"/>
-          </w:tcPr>
-          <w:p>
-            <w:pPr>
-              <w:rPr>
-                <w:sz w:val="22"/>
-                <w:lang w:val="nl-NL"/>
-              </w:rPr>
-            </w:pPr>
-          </w:p>
-          <w:p>
-            <w:pPr>
-              <w:rPr>
-                <w:sz w:val="22"/>
-                <w:lang w:val="nl-NL"/>
-              </w:rPr>
-            </w:pPr>
-          </w:p>
-        </w:tc>
-        <w:tc>
-          <w:tcPr>
-            <w:tcW w:w="5103" w:type="dxa"/>
+            <w:tcW w:w="4413" w:type="dxa"/>
+          </w:tcPr>
+          <w:p>
+            <w:pPr>
+              <w:rPr>
+                <w:sz w:val="22"/>
+                <w:lang w:val="nl-NL"/>
+              </w:rPr>
+            </w:pPr>
+          </w:p>
+          <w:p>
+            <w:pPr>
+              <w:rPr>
+                <w:sz w:val="22"/>
+                <w:lang w:val="nl-NL"/>
+              </w:rPr>
+            </w:pPr>
+          </w:p>
+        </w:tc>
+        <w:tc>
+          <w:tcPr>
+            <w:tcW w:w="4671" w:type="dxa"/>
           </w:tcPr>
           <w:p>
             <w:pPr>
@@ -10739,11 +10784,11 @@
       <w:tr>
         <w:trPr>
           <w:cantSplit/>
-          <w:trHeight w:val="243"/>
+          <w:trHeight w:val="231"/>
         </w:trPr>
         <w:tc>
           <w:tcPr>
-            <w:tcW w:w="9924" w:type="dxa"/>
+            <w:tcW w:w="9085" w:type="dxa"/>
             <w:gridSpan w:val="2"/>
           </w:tcPr>
           <w:p>
@@ -10763,11 +10808,11 @@
       </w:tr>
       <w:tr>
         <w:trPr>
-          <w:trHeight w:val="1009"/>
+          <w:trHeight w:val="960"/>
         </w:trPr>
         <w:tc>
           <w:tcPr>
-            <w:tcW w:w="4821" w:type="dxa"/>
+            <w:tcW w:w="4413" w:type="dxa"/>
           </w:tcPr>
           <w:p>
             <w:pPr>
@@ -10833,7 +10878,7 @@
         </w:tc>
         <w:tc>
           <w:tcPr>
-            <w:tcW w:w="5103" w:type="dxa"/>
+            <w:tcW w:w="4671" w:type="dxa"/>
           </w:tcPr>
           <w:p>
             <w:pPr>
@@ -10847,11 +10892,11 @@
       </w:tr>
       <w:tr>
         <w:trPr>
-          <w:trHeight w:val="1009"/>
+          <w:trHeight w:val="960"/>
         </w:trPr>
         <w:tc>
           <w:tcPr>
-            <w:tcW w:w="4821" w:type="dxa"/>
+            <w:tcW w:w="4413" w:type="dxa"/>
           </w:tcPr>
           <w:p>
             <w:pPr>
@@ -10864,7 +10909,7 @@
         </w:tc>
         <w:tc>
           <w:tcPr>
-            <w:tcW w:w="5103" w:type="dxa"/>
+            <w:tcW w:w="4671" w:type="dxa"/>
           </w:tcPr>
           <w:p>
             <w:pPr>
@@ -10878,11 +10923,11 @@
       </w:tr>
       <w:tr>
         <w:trPr>
-          <w:trHeight w:val="1009"/>
+          <w:trHeight w:val="960"/>
         </w:trPr>
         <w:tc>
           <w:tcPr>
-            <w:tcW w:w="4821" w:type="dxa"/>
+            <w:tcW w:w="4413" w:type="dxa"/>
           </w:tcPr>
           <w:p>
             <w:pPr>
@@ -10998,7 +11043,7 @@
         </w:tc>
         <w:tc>
           <w:tcPr>
-            <w:tcW w:w="5103" w:type="dxa"/>
+            <w:tcW w:w="4671" w:type="dxa"/>
           </w:tcPr>
           <w:p>
             <w:pPr>
@@ -11012,11 +11057,11 @@
       </w:tr>
       <w:tr>
         <w:trPr>
-          <w:trHeight w:val="1009"/>
+          <w:trHeight w:val="960"/>
         </w:trPr>
         <w:tc>
           <w:tcPr>
-            <w:tcW w:w="4821" w:type="dxa"/>
+            <w:tcW w:w="4413" w:type="dxa"/>
           </w:tcPr>
           <w:p>
             <w:pPr>
@@ -11029,7 +11074,7 @@
         </w:tc>
         <w:tc>
           <w:tcPr>
-            <w:tcW w:w="5103" w:type="dxa"/>
+            <w:tcW w:w="4671" w:type="dxa"/>
           </w:tcPr>
           <w:p>
             <w:pPr>
@@ -11043,11 +11088,11 @@
       </w:tr>
       <w:tr>
         <w:trPr>
-          <w:trHeight w:val="1009"/>
+          <w:trHeight w:val="960"/>
         </w:trPr>
         <w:tc>
           <w:tcPr>
-            <w:tcW w:w="4821" w:type="dxa"/>
+            <w:tcW w:w="4413" w:type="dxa"/>
           </w:tcPr>
           <w:p>
             <w:pPr>
@@ -11060,7 +11105,7 @@
         </w:tc>
         <w:tc>
           <w:tcPr>
-            <w:tcW w:w="5103" w:type="dxa"/>
+            <w:tcW w:w="4671" w:type="dxa"/>
           </w:tcPr>
           <w:p>
             <w:pPr>
@@ -11082,6 +11127,7 @@
           <w:p>
             <w:pPr>
               <w:pStyle w:val="Lijstalinea"/>
+              <w:keepNext/>
               <w:numPr>
                 <w:ilvl w:val="0"/>
                 <w:numId w:val="7"/>
@@ -11106,10 +11152,32 @@
     </w:tbl>
     <w:p>
       <w:pPr>
-        <w:rPr>
-          <w:lang w:val="nl-NL"/>
-        </w:rPr>
-      </w:pPr>
+        <w:pStyle w:val="Bijschrift"/>
+      </w:pPr>
+      <w:proofErr w:type="spellStart"/>
+      <w:r>
+        <w:t>Tabel</w:t>
+      </w:r>
+      <w:proofErr w:type="spellEnd"/>
+      <w:r>
+        <w:t xml:space="preserve"> </w:t>
+      </w:r>
+      <w:fldSimple w:instr=" SEQ Tabel \* ARABIC ">
+        <w:r>
+          <w:rPr>
+            <w:noProof/>
+          </w:rPr>
+          <w:t>3</w:t>
+        </w:r>
+      </w:fldSimple>
+      <w:r>
+        <w:t xml:space="preserve"> Fully dressed </w:t>
+      </w:r>
+      <w:proofErr w:type="spellStart"/>
+      <w:r>
+        <w:t>registreren</w:t>
+      </w:r>
+      <w:proofErr w:type="spellEnd"/>
     </w:p>
     <w:p>
       <w:pPr>
@@ -11119,11 +11187,11 @@
           <w:numId w:val="3"/>
         </w:numPr>
       </w:pPr>
-      <w:bookmarkStart w:id="18" w:name="_Toc528783654"/>
+      <w:bookmarkStart w:id="17" w:name="_Toc528827627"/>
       <w:r>
         <w:t>System Sequence Diagram</w:t>
       </w:r>
-      <w:bookmarkEnd w:id="18"/>
+      <w:bookmarkEnd w:id="17"/>
     </w:p>
     <w:p>
       <w:r>
@@ -11175,7 +11243,7 @@
           <w:numId w:val="3"/>
         </w:numPr>
       </w:pPr>
-      <w:bookmarkStart w:id="19" w:name="_Toc528783655"/>
+      <w:bookmarkStart w:id="18" w:name="_Toc528827628"/>
       <w:proofErr w:type="spellStart"/>
       <w:r>
         <w:t>Aanmaken</w:t>
@@ -11188,7 +11256,7 @@
       <w:r>
         <w:t>Kennistoets</w:t>
       </w:r>
-      <w:bookmarkEnd w:id="19"/>
+      <w:bookmarkEnd w:id="18"/>
       <w:proofErr w:type="spellEnd"/>
     </w:p>
     <w:p>
@@ -11199,11 +11267,11 @@
           <w:numId w:val="3"/>
         </w:numPr>
       </w:pPr>
-      <w:bookmarkStart w:id="20" w:name="_Toc528783656"/>
+      <w:bookmarkStart w:id="19" w:name="_Toc528827629"/>
       <w:r>
         <w:t>Fully-dressed use case description</w:t>
       </w:r>
-      <w:bookmarkEnd w:id="20"/>
+      <w:bookmarkEnd w:id="19"/>
     </w:p>
     <w:p>
       <w:pPr>
@@ -12421,6 +12489,7 @@
           </w:tcPr>
           <w:p>
             <w:pPr>
+              <w:keepNext/>
               <w:rPr>
                 <w:lang w:val="nl-NL"/>
               </w:rPr>
@@ -12429,6 +12498,43 @@
         </w:tc>
       </w:tr>
     </w:tbl>
+    <w:p>
+      <w:pPr>
+        <w:pStyle w:val="Bijschrift"/>
+      </w:pPr>
+      <w:proofErr w:type="spellStart"/>
+      <w:r>
+        <w:t>Tabel</w:t>
+      </w:r>
+      <w:proofErr w:type="spellEnd"/>
+      <w:r>
+        <w:t xml:space="preserve"> </w:t>
+      </w:r>
+      <w:fldSimple w:instr=" SEQ Tabel \* ARABIC ">
+        <w:r>
+          <w:rPr>
+            <w:noProof/>
+          </w:rPr>
+          <w:t>4</w:t>
+        </w:r>
+      </w:fldSimple>
+      <w:r>
+        <w:t xml:space="preserve"> Fully dressed </w:t>
+      </w:r>
+      <w:proofErr w:type="spellStart"/>
+      <w:r>
+        <w:t>aanmaken</w:t>
+      </w:r>
+      <w:proofErr w:type="spellEnd"/>
+      <w:r>
+        <w:t xml:space="preserve"> </w:t>
+      </w:r>
+      <w:proofErr w:type="spellStart"/>
+      <w:r>
+        <w:t>kennistoets</w:t>
+      </w:r>
+      <w:proofErr w:type="spellEnd"/>
+    </w:p>
     <w:p>
       <w:pPr>
         <w:pStyle w:val="Kop3"/>
@@ -12437,11 +12543,11 @@
           <w:numId w:val="3"/>
         </w:numPr>
       </w:pPr>
-      <w:bookmarkStart w:id="21" w:name="_Toc528783657"/>
+      <w:bookmarkStart w:id="20" w:name="_Toc528827630"/>
       <w:r>
         <w:t>System Sequence Diagram</w:t>
       </w:r>
-      <w:bookmarkEnd w:id="21"/>
+      <w:bookmarkEnd w:id="20"/>
     </w:p>
     <w:p>
       <w:r>
@@ -12494,7 +12600,7 @@
           <w:numId w:val="3"/>
         </w:numPr>
       </w:pPr>
-      <w:bookmarkStart w:id="22" w:name="_Toc528783658"/>
+      <w:bookmarkStart w:id="21" w:name="_Toc528827631"/>
       <w:proofErr w:type="spellStart"/>
       <w:r>
         <w:t>Starten</w:t>
@@ -12507,7 +12613,7 @@
       <w:r>
         <w:t>kennistoets</w:t>
       </w:r>
-      <w:bookmarkEnd w:id="22"/>
+      <w:bookmarkEnd w:id="21"/>
       <w:proofErr w:type="spellEnd"/>
     </w:p>
     <w:p>
@@ -12518,11 +12624,11 @@
           <w:numId w:val="3"/>
         </w:numPr>
       </w:pPr>
-      <w:bookmarkStart w:id="23" w:name="_Toc528783659"/>
+      <w:bookmarkStart w:id="22" w:name="_Toc528827632"/>
       <w:r>
         <w:t>Fully-dressed use case description</w:t>
       </w:r>
-      <w:bookmarkEnd w:id="23"/>
+      <w:bookmarkEnd w:id="22"/>
     </w:p>
     <w:p>
       <w:pPr>
@@ -13335,6 +13441,7 @@
           <w:p>
             <w:pPr>
               <w:pStyle w:val="Lijstalinea"/>
+              <w:keepNext/>
               <w:numPr>
                 <w:ilvl w:val="0"/>
                 <w:numId w:val="14"/>
@@ -13359,21 +13466,51 @@
     </w:tbl>
     <w:p>
       <w:pPr>
-        <w:rPr>
-          <w:lang w:val="nl-NL"/>
-        </w:rPr>
-      </w:pPr>
+        <w:pStyle w:val="Bijschrift"/>
+      </w:pPr>
+      <w:proofErr w:type="spellStart"/>
+      <w:r>
+        <w:t>Tabel</w:t>
+      </w:r>
+      <w:proofErr w:type="spellEnd"/>
+      <w:r>
+        <w:t xml:space="preserve"> </w:t>
+      </w:r>
+      <w:fldSimple w:instr=" SEQ Tabel \* ARABIC ">
+        <w:r>
+          <w:rPr>
+            <w:noProof/>
+          </w:rPr>
+          <w:t>5</w:t>
+        </w:r>
+      </w:fldSimple>
+      <w:r>
+        <w:t xml:space="preserve"> fully dressed </w:t>
+      </w:r>
+      <w:proofErr w:type="spellStart"/>
+      <w:r>
+        <w:t>starten</w:t>
+      </w:r>
+      <w:proofErr w:type="spellEnd"/>
+      <w:r>
+        <w:t xml:space="preserve"> </w:t>
+      </w:r>
+      <w:proofErr w:type="spellStart"/>
+      <w:r>
+        <w:t>kennistoets</w:t>
+      </w:r>
+      <w:proofErr w:type="spellEnd"/>
     </w:p>
     <w:p>
       <w:pPr>
         <w:pStyle w:val="Kop3"/>
         <w:ind w:left="1080"/>
       </w:pPr>
-      <w:bookmarkStart w:id="24" w:name="_Toc528783660"/>
+      <w:bookmarkStart w:id="23" w:name="_Toc528827633"/>
       <w:r>
         <w:t>4.3.2 System Sequence Diagram</w:t>
       </w:r>
-      <w:bookmarkEnd w:id="24"/>
+      <w:bookmarkEnd w:id="23"/>
     </w:p>
     <w:p>
       <w:r>
@@ -13425,7 +13562,7 @@
           <w:numId w:val="3"/>
         </w:numPr>
       </w:pPr>
-      <w:bookmarkStart w:id="25" w:name="_Toc528783661"/>
+      <w:bookmarkStart w:id="24" w:name="_Toc528827634"/>
       <w:proofErr w:type="spellStart"/>
       <w:r>
         <w:t>Genereren</w:t>
@@ -13438,7 +13575,7 @@
       <w:r>
         <w:t>Scoreoverzicht</w:t>
       </w:r>
-      <w:bookmarkEnd w:id="25"/>
+      <w:bookmarkEnd w:id="24"/>
       <w:proofErr w:type="spellEnd"/>
     </w:p>
     <w:p>
@@ -13449,11 +13586,11 @@
           <w:numId w:val="3"/>
         </w:numPr>
       </w:pPr>
-      <w:bookmarkStart w:id="26" w:name="_Toc528783662"/>
+      <w:bookmarkStart w:id="25" w:name="_Toc528827635"/>
       <w:r>
         <w:t>Fully-dressed use case description</w:t>
       </w:r>
-      <w:bookmarkEnd w:id="26"/>
+      <w:bookmarkEnd w:id="25"/>
     </w:p>
     <w:p/>
     <w:tbl>
@@ -13945,6 +14082,7 @@
           </w:tcPr>
           <w:p>
             <w:pPr>
+              <w:keepNext/>
               <w:rPr>
                 <w:sz w:val="22"/>
                 <w:szCs w:val="22"/>
@@ -13954,6 +14092,43 @@
         </w:tc>
       </w:tr>
     </w:tbl>
+    <w:p>
+      <w:pPr>
+        <w:pStyle w:val="Bijschrift"/>
+      </w:pPr>
+      <w:proofErr w:type="spellStart"/>
+      <w:r>
+        <w:t>Tabel</w:t>
+      </w:r>
+      <w:proofErr w:type="spellEnd"/>
+      <w:r>
+        <w:t xml:space="preserve"> </w:t>
+      </w:r>
+      <w:fldSimple w:instr=" SEQ Tabel \* ARABIC ">
+        <w:r>
+          <w:rPr>
+            <w:noProof/>
+          </w:rPr>
+          <w:t>6</w:t>
+        </w:r>
+      </w:fldSimple>
+      <w:r>
+        <w:t xml:space="preserve"> Fully dressed </w:t>
+      </w:r>
+      <w:proofErr w:type="spellStart"/>
+      <w:r>
+        <w:t>genereren</w:t>
+      </w:r>
+      <w:proofErr w:type="spellEnd"/>
+      <w:r>
+        <w:t xml:space="preserve"> </w:t>
+      </w:r>
+      <w:proofErr w:type="spellStart"/>
+      <w:r>
+        <w:t>scoreoverzicht</w:t>
+      </w:r>
+      <w:proofErr w:type="spellEnd"/>
+    </w:p>
     <w:p>
       <w:pPr>
         <w:pStyle w:val="Kop3"/>
@@ -13962,11 +14137,11 @@
           <w:numId w:val="3"/>
         </w:numPr>
       </w:pPr>
-      <w:bookmarkStart w:id="27" w:name="_Toc528783663"/>
+      <w:bookmarkStart w:id="26" w:name="_Toc528827636"/>
       <w:r>
         <w:t>System Sequence Diagram</w:t>
       </w:r>
-      <w:bookmarkEnd w:id="27"/>
+      <w:bookmarkEnd w:id="26"/>
     </w:p>
     <w:p>
       <w:r>
@@ -14018,7 +14193,7 @@
           <w:numId w:val="3"/>
         </w:numPr>
       </w:pPr>
-      <w:bookmarkStart w:id="28" w:name="_Toc528783664"/>
+      <w:bookmarkStart w:id="27" w:name="_Toc528827637"/>
       <w:proofErr w:type="spellStart"/>
       <w:r>
         <w:t>Uitvoeren</w:t>
@@ -14031,7 +14206,7 @@
       <w:r>
         <w:t>kennistoets</w:t>
       </w:r>
-      <w:bookmarkEnd w:id="28"/>
+      <w:bookmarkEnd w:id="27"/>
       <w:proofErr w:type="spellEnd"/>
     </w:p>
     <w:p>
@@ -14042,11 +14217,11 @@
           <w:numId w:val="3"/>
         </w:numPr>
       </w:pPr>
-      <w:bookmarkStart w:id="29" w:name="_Toc528783665"/>
+      <w:bookmarkStart w:id="28" w:name="_Toc528827638"/>
       <w:r>
         <w:t>Fully-dressed use case description</w:t>
       </w:r>
-      <w:bookmarkEnd w:id="29"/>
+      <w:bookmarkEnd w:id="28"/>
     </w:p>
     <w:p>
       <w:pPr>
@@ -15320,6 +15495,7 @@
           </w:tcPr>
           <w:p>
             <w:pPr>
+              <w:keepNext/>
               <w:rPr>
                 <w:sz w:val="22"/>
                 <w:szCs w:val="22"/>
@@ -15329,7 +15505,76 @@
         </w:tc>
       </w:tr>
     </w:tbl>
-    <w:p/>
+    <w:p>
+      <w:pPr>
+        <w:pStyle w:val="Bijschrift"/>
+        <w:rPr>
+          <w:lang w:val="nl-NL"/>
+        </w:rPr>
+      </w:pPr>
+      <w:r>
+        <w:rPr>
+          <w:lang w:val="nl-NL"/>
+        </w:rPr>
+        <w:t xml:space="preserve">Tabel </w:t>
+      </w:r>
+      <w:r>
+        <w:fldChar w:fldCharType="begin"/>
+      </w:r>
+      <w:r>
+        <w:rPr>
+          <w:lang w:val="nl-NL"/>
+        </w:rPr>
+        <w:instrText xml:space="preserve"> SEQ Tabel \* ARABIC </w:instrText>
+      </w:r>
+      <w:r>
+        <w:fldChar w:fldCharType="separate"/>
+      </w:r>
+      <w:r>
+        <w:rPr>
+          <w:noProof/>
+          <w:lang w:val="nl-NL"/>
+        </w:rPr>
+        <w:t>7</w:t>
+      </w:r>
+      <w:r>
+        <w:fldChar w:fldCharType="end"/>
+      </w:r>
+      <w:r>
+        <w:rPr>
+          <w:lang w:val="nl-NL"/>
+        </w:rPr>
+        <w:t xml:space="preserve"> </w:t>
+      </w:r>
+      <w:proofErr w:type="spellStart"/>
+      <w:r>
+        <w:rPr>
+          <w:lang w:val="nl-NL"/>
+        </w:rPr>
+        <w:t>Fully</w:t>
+      </w:r>
+      <w:proofErr w:type="spellEnd"/>
+      <w:r>
+        <w:rPr>
+          <w:lang w:val="nl-NL"/>
+        </w:rPr>
+        <w:t xml:space="preserve"> </w:t>
+      </w:r>
+      <w:proofErr w:type="spellStart"/>
+      <w:r>
+        <w:rPr>
+          <w:lang w:val="nl-NL"/>
+        </w:rPr>
+        <w:t>dressed</w:t>
+      </w:r>
+      <w:proofErr w:type="spellEnd"/>
+      <w:r>
+        <w:rPr>
+          <w:lang w:val="nl-NL"/>
+        </w:rPr>
+        <w:t xml:space="preserve"> uitvoeren kennistoets</w:t>
+      </w:r>
+    </w:p>
     <w:p>
       <w:pPr>
         <w:pStyle w:val="Kop3"/>
@@ -15338,11 +15583,11 @@
           <w:numId w:val="3"/>
         </w:numPr>
       </w:pPr>
-      <w:bookmarkStart w:id="30" w:name="_Toc528783666"/>
+      <w:bookmarkStart w:id="29" w:name="_Toc528827639"/>
       <w:r>
         <w:t>System Sequence Diagram</w:t>
       </w:r>
-      <w:bookmarkEnd w:id="30"/>
+      <w:bookmarkEnd w:id="29"/>
     </w:p>
     <w:p>
       <w:r>
@@ -15390,7 +15635,7 @@
       <w:pPr>
         <w:pStyle w:val="Kop2"/>
       </w:pPr>
-      <w:bookmarkStart w:id="31" w:name="_Toc528783667"/>
+      <w:bookmarkStart w:id="30" w:name="_Toc528827640"/>
       <w:r>
         <w:t xml:space="preserve">4.6 </w:t>
       </w:r>
@@ -15406,7 +15651,7 @@
       <w:r>
         <w:t>Teamgevecht</w:t>
       </w:r>
-      <w:bookmarkEnd w:id="31"/>
+      <w:bookmarkEnd w:id="30"/>
       <w:proofErr w:type="spellEnd"/>
     </w:p>
     <w:p>
@@ -15414,11 +15659,11 @@
         <w:pStyle w:val="Kop3"/>
         <w:ind w:hanging="360"/>
       </w:pPr>
-      <w:bookmarkStart w:id="32" w:name="_Toc528783668"/>
+      <w:bookmarkStart w:id="31" w:name="_Toc528827641"/>
       <w:r>
         <w:t>4.6.1 Fully-dressed use case description</w:t>
       </w:r>
-      <w:bookmarkEnd w:id="32"/>
+      <w:bookmarkEnd w:id="31"/>
     </w:p>
     <w:tbl>
       <w:tblPr>
@@ -16181,6 +16426,7 @@
           </w:tcPr>
           <w:p>
             <w:pPr>
+              <w:keepNext/>
               <w:rPr>
                 <w:sz w:val="22"/>
                 <w:szCs w:val="22"/>
@@ -16190,17 +16436,86 @@
         </w:tc>
       </w:tr>
     </w:tbl>
-    <w:p/>
+    <w:p>
+      <w:pPr>
+        <w:pStyle w:val="Bijschrift"/>
+        <w:rPr>
+          <w:lang w:val="nl-NL"/>
+        </w:rPr>
+      </w:pPr>
+      <w:r>
+        <w:rPr>
+          <w:lang w:val="nl-NL"/>
+        </w:rPr>
+        <w:t xml:space="preserve">Tabel </w:t>
+      </w:r>
+      <w:r>
+        <w:fldChar w:fldCharType="begin"/>
+      </w:r>
+      <w:r>
+        <w:rPr>
+          <w:lang w:val="nl-NL"/>
+        </w:rPr>
+        <w:instrText xml:space="preserve"> SEQ Tabel \* ARABIC </w:instrText>
+      </w:r>
+      <w:r>
+        <w:fldChar w:fldCharType="separate"/>
+      </w:r>
+      <w:r>
+        <w:rPr>
+          <w:noProof/>
+          <w:lang w:val="nl-NL"/>
+        </w:rPr>
+        <w:t>8</w:t>
+      </w:r>
+      <w:r>
+        <w:fldChar w:fldCharType="end"/>
+      </w:r>
+      <w:r>
+        <w:rPr>
+          <w:lang w:val="nl-NL"/>
+        </w:rPr>
+        <w:t xml:space="preserve"> </w:t>
+      </w:r>
+      <w:proofErr w:type="spellStart"/>
+      <w:r>
+        <w:rPr>
+          <w:lang w:val="nl-NL"/>
+        </w:rPr>
+        <w:t>Fully</w:t>
+      </w:r>
+      <w:proofErr w:type="spellEnd"/>
+      <w:r>
+        <w:rPr>
+          <w:lang w:val="nl-NL"/>
+        </w:rPr>
+        <w:t xml:space="preserve"> </w:t>
+      </w:r>
+      <w:proofErr w:type="spellStart"/>
+      <w:r>
+        <w:rPr>
+          <w:lang w:val="nl-NL"/>
+        </w:rPr>
+        <w:t>dressed</w:t>
+      </w:r>
+      <w:proofErr w:type="spellEnd"/>
+      <w:r>
+        <w:rPr>
+          <w:lang w:val="nl-NL"/>
+        </w:rPr>
+        <w:t xml:space="preserve"> uitvoeren teamgevecht</w:t>
+      </w:r>
+    </w:p>
     <w:p>
       <w:pPr>
         <w:pStyle w:val="Kop3"/>
         <w:ind w:hanging="360"/>
       </w:pPr>
-      <w:bookmarkStart w:id="33" w:name="_Toc528783669"/>
+      <w:bookmarkStart w:id="32" w:name="_Toc528827642"/>
       <w:r>
         <w:t>4.6.2 System Sequence Diagram</w:t>
       </w:r>
-      <w:bookmarkEnd w:id="33"/>
+      <w:bookmarkEnd w:id="32"/>
     </w:p>
     <w:p>
       <w:r>
@@ -16252,11 +16567,11 @@
           <w:numId w:val="3"/>
         </w:numPr>
       </w:pPr>
-      <w:bookmarkStart w:id="34" w:name="_Toc528783670"/>
+      <w:bookmarkStart w:id="33" w:name="_Toc528827643"/>
       <w:r>
         <w:t>Other functional requirements</w:t>
       </w:r>
-      <w:bookmarkEnd w:id="34"/>
+      <w:bookmarkEnd w:id="33"/>
     </w:p>
     <w:p>
       <w:pPr>
@@ -16448,6 +16763,7 @@
           </w:tcPr>
           <w:p>
             <w:pPr>
+              <w:keepNext/>
               <w:rPr>
                 <w:lang w:val="nl-NL"/>
               </w:rPr>
@@ -16464,10 +16780,30 @@
     </w:tbl>
     <w:p>
       <w:pPr>
+        <w:pStyle w:val="Bijschrift"/>
         <w:rPr>
           <w:lang w:val="nl-NL"/>
         </w:rPr>
       </w:pPr>
+      <w:proofErr w:type="spellStart"/>
+      <w:r>
+        <w:t>Tabel</w:t>
+      </w:r>
+      <w:proofErr w:type="spellEnd"/>
+      <w:r>
+        <w:t xml:space="preserve"> </w:t>
+      </w:r>
+      <w:fldSimple w:instr=" SEQ Tabel \* ARABIC ">
+        <w:r>
+          <w:rPr>
+            <w:noProof/>
+          </w:rPr>
+          <w:t>9</w:t>
+        </w:r>
+      </w:fldSimple>
+      <w:r>
+        <w:t xml:space="preserve"> Functional requirements</w:t>
+      </w:r>
     </w:p>
     <w:p>
       <w:pPr>
@@ -16477,11 +16813,11 @@
           <w:numId w:val="3"/>
         </w:numPr>
       </w:pPr>
-      <w:bookmarkStart w:id="35" w:name="_Toc528783671"/>
+      <w:bookmarkStart w:id="34" w:name="_Toc528827644"/>
       <w:r>
         <w:t>Non-functional Requirements</w:t>
       </w:r>
-      <w:bookmarkEnd w:id="35"/>
+      <w:bookmarkEnd w:id="34"/>
     </w:p>
     <w:p>
       <w:pPr>
@@ -16510,11 +16846,11 @@
           <w:numId w:val="3"/>
         </w:numPr>
       </w:pPr>
-      <w:bookmarkStart w:id="36" w:name="_Toc528783672"/>
+      <w:bookmarkStart w:id="35" w:name="_Toc528827645"/>
       <w:r>
         <w:t>Usability</w:t>
       </w:r>
-      <w:bookmarkEnd w:id="36"/>
+      <w:bookmarkEnd w:id="35"/>
     </w:p>
     <w:tbl>
       <w:tblPr>
@@ -16578,6 +16914,7 @@
           </w:tcPr>
           <w:p>
             <w:pPr>
+              <w:keepNext/>
               <w:rPr>
                 <w:lang w:val="nl-NL"/>
               </w:rPr>
@@ -16600,10 +16937,30 @@
     </w:tbl>
     <w:p>
       <w:pPr>
+        <w:pStyle w:val="Bijschrift"/>
         <w:rPr>
           <w:lang w:val="nl-NL"/>
         </w:rPr>
       </w:pPr>
+      <w:proofErr w:type="spellStart"/>
+      <w:r>
+        <w:t>Tabel</w:t>
+      </w:r>
+      <w:proofErr w:type="spellEnd"/>
+      <w:r>
+        <w:t xml:space="preserve"> </w:t>
+      </w:r>
+      <w:fldSimple w:instr=" SEQ Tabel \* ARABIC ">
+        <w:r>
+          <w:rPr>
+            <w:noProof/>
+          </w:rPr>
+          <w:t>10</w:t>
+        </w:r>
+      </w:fldSimple>
+      <w:r>
+        <w:t xml:space="preserve"> Usability requirements</w:t>
+      </w:r>
     </w:p>
     <w:p>
       <w:pPr>
@@ -16613,9 +16970,138 @@
           <w:numId w:val="3"/>
         </w:numPr>
       </w:pPr>
-      <w:bookmarkStart w:id="37" w:name="_Toc528783673"/>
+      <w:bookmarkStart w:id="36" w:name="_Toc528827646"/>
       <w:r>
         <w:t>Reliability</w:t>
+      </w:r>
+      <w:bookmarkEnd w:id="36"/>
+    </w:p>
+    <w:tbl>
+      <w:tblPr>
+        <w:tblStyle w:val="a3"/>
+        <w:tblW w:w="8516" w:type="dxa"/>
+        <w:tblInd w:w="0" w:type="dxa"/>
+        <w:tblBorders>
+          <w:top w:val="single" w:sz="4" w:space="0" w:color="000000"/>
+          <w:left w:val="single" w:sz="4" w:space="0" w:color="000000"/>
+          <w:bottom w:val="single" w:sz="4" w:space="0" w:color="000000"/>
+          <w:right w:val="single" w:sz="4" w:space="0" w:color="000000"/>
+          <w:insideH w:val="single" w:sz="4" w:space="0" w:color="000000"/>
+          <w:insideV w:val="single" w:sz="4" w:space="0" w:color="000000"/>
+        </w:tblBorders>
+        <w:tblLayout w:type="fixed"/>
+        <w:tblLook w:val="0400" w:firstRow="0" w:lastRow="0" w:firstColumn="0" w:lastColumn="0" w:noHBand="0" w:noVBand="1"/>
+      </w:tblPr>
+      <w:tblGrid>
+        <w:gridCol w:w="1101"/>
+        <w:gridCol w:w="7415"/>
+      </w:tblGrid>
+      <w:tr>
+        <w:tc>
+          <w:tcPr>
+            <w:tcW w:w="1101" w:type="dxa"/>
+          </w:tcPr>
+          <w:p>
+            <w:r>
+              <w:t>Code</w:t>
+            </w:r>
+          </w:p>
+        </w:tc>
+        <w:tc>
+          <w:tcPr>
+            <w:tcW w:w="7415" w:type="dxa"/>
+          </w:tcPr>
+          <w:p>
+            <w:r>
+              <w:t>Description</w:t>
+            </w:r>
+          </w:p>
+        </w:tc>
+      </w:tr>
+      <w:tr>
+        <w:tc>
+          <w:tcPr>
+            <w:tcW w:w="1101" w:type="dxa"/>
+          </w:tcPr>
+          <w:p>
+            <w:r>
+              <w:t>NFR3</w:t>
+            </w:r>
+          </w:p>
+        </w:tc>
+        <w:tc>
+          <w:tcPr>
+            <w:tcW w:w="7415" w:type="dxa"/>
+          </w:tcPr>
+          <w:p>
+            <w:pPr>
+              <w:keepNext/>
+              <w:rPr>
+                <w:lang w:val="nl-NL"/>
+              </w:rPr>
+            </w:pPr>
+            <w:r>
+              <w:rPr>
+                <w:lang w:val="nl-NL"/>
+              </w:rPr>
+              <w:t>Creditcards moeten gevalideerd worden d</w:t>
+            </w:r>
+            <w:r>
+              <w:rPr>
+                <w:lang w:val="nl-NL"/>
+              </w:rPr>
+              <w:t xml:space="preserve">oor een creditcard </w:t>
+            </w:r>
+            <w:proofErr w:type="spellStart"/>
+            <w:r>
+              <w:rPr>
+                <w:lang w:val="nl-NL"/>
+              </w:rPr>
+              <w:t>validator</w:t>
+            </w:r>
+            <w:proofErr w:type="spellEnd"/>
+          </w:p>
+        </w:tc>
+      </w:tr>
+    </w:tbl>
+    <w:p>
+      <w:pPr>
+        <w:pStyle w:val="Bijschrift"/>
+        <w:rPr>
+          <w:lang w:val="nl-NL"/>
+        </w:rPr>
+      </w:pPr>
+      <w:proofErr w:type="spellStart"/>
+      <w:r>
+        <w:t>Tabel</w:t>
+      </w:r>
+      <w:proofErr w:type="spellEnd"/>
+      <w:r>
+        <w:t xml:space="preserve"> </w:t>
+      </w:r>
+      <w:fldSimple w:instr=" SEQ Tabel \* ARABIC ">
+        <w:r>
+          <w:rPr>
+            <w:noProof/>
+          </w:rPr>
+          <w:t>11</w:t>
+        </w:r>
+      </w:fldSimple>
+      <w:r>
+        <w:t xml:space="preserve"> Reliability requirements</w:t>
+      </w:r>
+    </w:p>
+    <w:p>
+      <w:pPr>
+        <w:pStyle w:val="Kop2"/>
+        <w:numPr>
+          <w:ilvl w:val="1"/>
+          <w:numId w:val="3"/>
+        </w:numPr>
+      </w:pPr>
+      <w:bookmarkStart w:id="37" w:name="_Toc528827647"/>
+      <w:r>
+        <w:t>Supportability</w:t>
       </w:r>
       <w:bookmarkEnd w:id="37"/>
     </w:p>
@@ -16668,7 +17154,7 @@
           </w:tcPr>
           <w:p>
             <w:r>
-              <w:t>NFR3</w:t>
+              <w:t>NFR4</w:t>
             </w:r>
           </w:p>
         </w:tc>
@@ -16686,32 +17172,75 @@
               <w:rPr>
                 <w:lang w:val="nl-NL"/>
               </w:rPr>
-              <w:t>Creditcards moeten gevalideerd worden d</w:t>
-            </w:r>
-            <w:r>
-              <w:rPr>
-                <w:lang w:val="nl-NL"/>
-              </w:rPr>
-              <w:t xml:space="preserve">oor een creditcard </w:t>
-            </w:r>
-            <w:proofErr w:type="spellStart"/>
-            <w:r>
-              <w:rPr>
-                <w:lang w:val="nl-NL"/>
-              </w:rPr>
-              <w:t>validator</w:t>
-            </w:r>
-            <w:proofErr w:type="spellEnd"/>
+              <w:t>In de toekomst moet het mogelijk zijn om het systeem in andere talen (bijv. Engels, Duits, Frans en Spaans) op de markt te brengen</w:t>
+            </w:r>
+          </w:p>
+        </w:tc>
+      </w:tr>
+      <w:tr>
+        <w:tc>
+          <w:tcPr>
+            <w:tcW w:w="1101" w:type="dxa"/>
+          </w:tcPr>
+          <w:p>
+            <w:r>
+              <w:t>NFR5</w:t>
+            </w:r>
+          </w:p>
+        </w:tc>
+        <w:tc>
+          <w:tcPr>
+            <w:tcW w:w="7415" w:type="dxa"/>
+          </w:tcPr>
+          <w:p>
+            <w:pPr>
+              <w:keepNext/>
+              <w:rPr>
+                <w:lang w:val="nl-NL"/>
+              </w:rPr>
+            </w:pPr>
+            <w:r>
+              <w:rPr>
+                <w:lang w:val="nl-NL"/>
+              </w:rPr>
+              <w:t>In de toekomst moet h</w:t>
+            </w:r>
+            <w:r>
+              <w:rPr>
+                <w:lang w:val="nl-NL"/>
+              </w:rPr>
+              <w:t>et mogelijk zijn om gemakkelijk over te stappen naar een andere punten systematiek</w:t>
+            </w:r>
           </w:p>
         </w:tc>
       </w:tr>
     </w:tbl>
     <w:p>
       <w:pPr>
+        <w:pStyle w:val="Bijschrift"/>
         <w:rPr>
           <w:lang w:val="nl-NL"/>
         </w:rPr>
       </w:pPr>
+      <w:proofErr w:type="spellStart"/>
+      <w:r>
+        <w:t>Tabel</w:t>
+      </w:r>
+      <w:proofErr w:type="spellEnd"/>
+      <w:r>
+        <w:t xml:space="preserve"> </w:t>
+      </w:r>
+      <w:fldSimple w:instr=" SEQ Tabel \* ARABIC ">
+        <w:r>
+          <w:rPr>
+            <w:noProof/>
+          </w:rPr>
+          <w:t>12</w:t>
+        </w:r>
+      </w:fldSimple>
+      <w:r>
+        <w:t xml:space="preserve"> Supportability requirements</w:t>
+      </w:r>
     </w:p>
     <w:p>
       <w:pPr>
@@ -16721,9 +17250,9 @@
           <w:numId w:val="3"/>
         </w:numPr>
       </w:pPr>
-      <w:bookmarkStart w:id="38" w:name="_Toc528783674"/>
-      <w:r>
-        <w:t>Supportability</w:t>
+      <w:bookmarkStart w:id="38" w:name="_Toc528827648"/>
+      <w:r>
+        <w:t>+</w:t>
       </w:r>
       <w:bookmarkEnd w:id="38"/>
     </w:p>
@@ -16776,7 +17305,7 @@
           </w:tcPr>
           <w:p>
             <w:r>
-              <w:t>NFR4</w:t>
+              <w:t>NFR6</w:t>
             </w:r>
           </w:p>
         </w:tc>
@@ -16794,7 +17323,7 @@
               <w:rPr>
                 <w:lang w:val="nl-NL"/>
               </w:rPr>
-              <w:t>In de toekomst moet het mogelijk zijn om het systeem in andere talen (bijv. Engels, Duits, Frans en Spaans) op de markt te brengen</w:t>
+              <w:t>Het systeem moeten kunnen communiceren met het betaalsysteem</w:t>
             </w:r>
           </w:p>
         </w:tc>
@@ -16806,7 +17335,7 @@
           </w:tcPr>
           <w:p>
             <w:r>
-              <w:t>NFR5</w:t>
+              <w:t>NFR7</w:t>
             </w:r>
           </w:p>
         </w:tc>
@@ -16816,21 +17345,28 @@
           </w:tcPr>
           <w:p>
             <w:pPr>
-              <w:rPr>
-                <w:lang w:val="nl-NL"/>
-              </w:rPr>
-            </w:pPr>
-            <w:r>
-              <w:rPr>
-                <w:lang w:val="nl-NL"/>
-              </w:rPr>
-              <w:t>In de toekomst moet h</w:t>
-            </w:r>
-            <w:r>
-              <w:rPr>
-                <w:lang w:val="nl-NL"/>
-              </w:rPr>
-              <w:t>et mogelijk zijn om gemakkelijk over te stappen naar een andere punten systematiek</w:t>
+              <w:keepNext/>
+              <w:rPr>
+                <w:lang w:val="nl-NL"/>
+              </w:rPr>
+            </w:pPr>
+            <w:r>
+              <w:rPr>
+                <w:lang w:val="nl-NL"/>
+              </w:rPr>
+              <w:t>Het s</w:t>
+            </w:r>
+            <w:r>
+              <w:rPr>
+                <w:lang w:val="nl-NL"/>
+              </w:rPr>
+              <w:t>ysteem moet werken op alle gangbare devices</w:t>
+            </w:r>
+            <w:r>
+              <w:rPr>
+                <w:lang w:val="nl-NL"/>
+              </w:rPr>
+              <w:t>1</w:t>
             </w:r>
           </w:p>
         </w:tc>
@@ -16838,146 +17374,30 @@
     </w:tbl>
     <w:p>
       <w:pPr>
+        <w:pStyle w:val="Bijschrift"/>
         <w:rPr>
           <w:lang w:val="nl-NL"/>
         </w:rPr>
       </w:pPr>
-    </w:p>
-    <w:p>
-      <w:pPr>
-        <w:pStyle w:val="Kop2"/>
-        <w:numPr>
-          <w:ilvl w:val="1"/>
-          <w:numId w:val="3"/>
-        </w:numPr>
-      </w:pPr>
-      <w:bookmarkStart w:id="39" w:name="_Toc528783675"/>
-      <w:r>
-        <w:t>+</w:t>
-      </w:r>
-      <w:bookmarkEnd w:id="39"/>
-    </w:p>
-    <w:tbl>
-      <w:tblPr>
-        <w:tblStyle w:val="a3"/>
-        <w:tblW w:w="8516" w:type="dxa"/>
-        <w:tblInd w:w="0" w:type="dxa"/>
-        <w:tblBorders>
-          <w:top w:val="single" w:sz="4" w:space="0" w:color="000000"/>
-          <w:left w:val="single" w:sz="4" w:space="0" w:color="000000"/>
-          <w:bottom w:val="single" w:sz="4" w:space="0" w:color="000000"/>
-          <w:right w:val="single" w:sz="4" w:space="0" w:color="000000"/>
-          <w:insideH w:val="single" w:sz="4" w:space="0" w:color="000000"/>
-          <w:insideV w:val="single" w:sz="4" w:space="0" w:color="000000"/>
-        </w:tblBorders>
-        <w:tblLayout w:type="fixed"/>
-        <w:tblLook w:val="0400" w:firstRow="0" w:lastRow="0" w:firstColumn="0" w:lastColumn="0" w:noHBand="0" w:noVBand="1"/>
-      </w:tblPr>
-      <w:tblGrid>
-        <w:gridCol w:w="1101"/>
-        <w:gridCol w:w="7415"/>
-      </w:tblGrid>
-      <w:tr>
-        <w:tc>
-          <w:tcPr>
-            <w:tcW w:w="1101" w:type="dxa"/>
-          </w:tcPr>
-          <w:p>
-            <w:r>
-              <w:t>Code</w:t>
-            </w:r>
-          </w:p>
-        </w:tc>
-        <w:tc>
-          <w:tcPr>
-            <w:tcW w:w="7415" w:type="dxa"/>
-          </w:tcPr>
-          <w:p>
-            <w:r>
-              <w:t>Description</w:t>
-            </w:r>
-          </w:p>
-        </w:tc>
-      </w:tr>
-      <w:tr>
-        <w:tc>
-          <w:tcPr>
-            <w:tcW w:w="1101" w:type="dxa"/>
-          </w:tcPr>
-          <w:p>
-            <w:r>
-              <w:t>NFR6</w:t>
-            </w:r>
-          </w:p>
-        </w:tc>
-        <w:tc>
-          <w:tcPr>
-            <w:tcW w:w="7415" w:type="dxa"/>
-          </w:tcPr>
-          <w:p>
-            <w:pPr>
-              <w:rPr>
-                <w:lang w:val="nl-NL"/>
-              </w:rPr>
-            </w:pPr>
-            <w:r>
-              <w:rPr>
-                <w:lang w:val="nl-NL"/>
-              </w:rPr>
-              <w:t>Het systeem moeten kunnen communiceren met het betaalsysteem</w:t>
-            </w:r>
-          </w:p>
-        </w:tc>
-      </w:tr>
-      <w:tr>
-        <w:tc>
-          <w:tcPr>
-            <w:tcW w:w="1101" w:type="dxa"/>
-          </w:tcPr>
-          <w:p>
-            <w:r>
-              <w:t>NFR7</w:t>
-            </w:r>
-          </w:p>
-        </w:tc>
-        <w:tc>
-          <w:tcPr>
-            <w:tcW w:w="7415" w:type="dxa"/>
-          </w:tcPr>
-          <w:p>
-            <w:pPr>
-              <w:rPr>
-                <w:lang w:val="nl-NL"/>
-              </w:rPr>
-            </w:pPr>
-            <w:r>
-              <w:rPr>
-                <w:lang w:val="nl-NL"/>
-              </w:rPr>
-              <w:t>Het s</w:t>
-            </w:r>
-            <w:r>
-              <w:rPr>
-                <w:lang w:val="nl-NL"/>
-              </w:rPr>
-              <w:t>ysteem moet werken op alle gangbare devices</w:t>
-            </w:r>
-            <w:r>
-              <w:rPr>
-                <w:lang w:val="nl-NL"/>
-              </w:rPr>
-              <w:t>1</w:t>
-            </w:r>
-          </w:p>
-        </w:tc>
-      </w:tr>
-    </w:tbl>
-    <w:p>
-      <w:pPr>
-        <w:rPr>
-          <w:lang w:val="nl-NL"/>
-        </w:rPr>
-      </w:pPr>
+      <w:proofErr w:type="spellStart"/>
+      <w:r>
+        <w:t>Tabel</w:t>
+      </w:r>
+      <w:proofErr w:type="spellEnd"/>
+      <w:r>
+        <w:t xml:space="preserve"> </w:t>
+      </w:r>
+      <w:fldSimple w:instr=" SEQ Tabel \* ARABIC ">
+        <w:r>
+          <w:rPr>
+            <w:noProof/>
+          </w:rPr>
+          <w:t>13</w:t>
+        </w:r>
+      </w:fldSimple>
+      <w:r>
+        <w:t xml:space="preserve"> + requirements</w:t>
+      </w:r>
     </w:p>
     <w:p>
       <w:pPr>
@@ -16999,14 +17419,14 @@
           <w:lang w:val="nl-NL"/>
         </w:rPr>
       </w:pPr>
-      <w:bookmarkStart w:id="40" w:name="_Toc528783676"/>
+      <w:bookmarkStart w:id="39" w:name="_Toc528827649"/>
       <w:r>
         <w:rPr>
           <w:lang w:val="nl-NL"/>
         </w:rPr>
         <w:t>Bijlage</w:t>
       </w:r>
-      <w:bookmarkEnd w:id="40"/>
+      <w:bookmarkEnd w:id="39"/>
     </w:p>
     <w:p>
       <w:pPr>
@@ -17027,7 +17447,21 @@
             <w:rStyle w:val="Hyperlink"/>
             <w:lang w:val="nl-NL"/>
           </w:rPr>
-          <w:t>Link naar grote afbeelding van het domeinmodel</w:t>
+          <w:t xml:space="preserve">Link naar grote afbeelding </w:t>
+        </w:r>
+        <w:r>
+          <w:rPr>
+            <w:rStyle w:val="Hyperlink"/>
+            <w:lang w:val="nl-NL"/>
+          </w:rPr>
+          <w:t>v</w:t>
+        </w:r>
+        <w:r>
+          <w:rPr>
+            <w:rStyle w:val="Hyperlink"/>
+            <w:lang w:val="nl-NL"/>
+          </w:rPr>
+          <w:t>an het domeinmodel</w:t>
         </w:r>
       </w:hyperlink>
     </w:p>
@@ -20779,6 +21213,98 @@
       <w:u w:val="single"/>
     </w:rPr>
   </w:style>
+  <w:style w:type="character" w:styleId="Verwijzingopmerking">
+    <w:name w:val="annotation reference"/>
+    <w:basedOn w:val="Standaardalinea-lettertype"/>
+    <w:uiPriority w:val="99"/>
+    <w:semiHidden/>
+    <w:unhideWhenUsed/>
+    <w:rsid w:val="004F5E21"/>
+    <w:rPr>
+      <w:sz w:val="16"/>
+      <w:szCs w:val="16"/>
+    </w:rPr>
+  </w:style>
+  <w:style w:type="paragraph" w:styleId="Tekstopmerking">
+    <w:name w:val="annotation text"/>
+    <w:basedOn w:val="Standaard"/>
+    <w:link w:val="TekstopmerkingChar"/>
+    <w:uiPriority w:val="99"/>
+    <w:semiHidden/>
+    <w:unhideWhenUsed/>
+    <w:rsid w:val="004F5E21"/>
+    <w:rPr>
+      <w:sz w:val="20"/>
+      <w:szCs w:val="20"/>
+    </w:rPr>
+  </w:style>
+  <w:style w:type="character" w:customStyle="1" w:styleId="TekstopmerkingChar">
+    <w:name w:val="Tekst opmerking Char"/>
+    <w:basedOn w:val="Standaardalinea-lettertype"/>
+    <w:link w:val="Tekstopmerking"/>
+    <w:uiPriority w:val="99"/>
+    <w:semiHidden/>
+    <w:rsid w:val="004F5E21"/>
+    <w:rPr>
+      <w:sz w:val="20"/>
+      <w:szCs w:val="20"/>
+    </w:rPr>
+  </w:style>
+  <w:style w:type="paragraph" w:styleId="Onderwerpvanopmerking">
+    <w:name w:val="annotation subject"/>
+    <w:basedOn w:val="Tekstopmerking"/>
+    <w:next w:val="Tekstopmerking"/>
+    <w:link w:val="OnderwerpvanopmerkingChar"/>
+    <w:uiPriority w:val="99"/>
+    <w:semiHidden/>
+    <w:unhideWhenUsed/>
+    <w:rsid w:val="004F5E21"/>
+    <w:rPr>
+      <w:b/>
+      <w:bCs/>
+    </w:rPr>
+  </w:style>
+  <w:style w:type="character" w:customStyle="1" w:styleId="OnderwerpvanopmerkingChar">
+    <w:name w:val="Onderwerp van opmerking Char"/>
+    <w:basedOn w:val="TekstopmerkingChar"/>
+    <w:link w:val="Onderwerpvanopmerking"/>
+    <w:uiPriority w:val="99"/>
+    <w:semiHidden/>
+    <w:rsid w:val="004F5E21"/>
+    <w:rPr>
+      <w:b/>
+      <w:bCs/>
+      <w:sz w:val="20"/>
+      <w:szCs w:val="20"/>
+    </w:rPr>
+  </w:style>
+  <w:style w:type="paragraph" w:styleId="Ballontekst">
+    <w:name w:val="Balloon Text"/>
+    <w:basedOn w:val="Standaard"/>
+    <w:link w:val="BallontekstChar"/>
+    <w:uiPriority w:val="99"/>
+    <w:semiHidden/>
+    <w:unhideWhenUsed/>
+    <w:rsid w:val="004F5E21"/>
+    <w:rPr>
+      <w:rFonts w:ascii="Segoe UI" w:hAnsi="Segoe UI" w:cs="Segoe UI"/>
+      <w:sz w:val="18"/>
+      <w:szCs w:val="18"/>
+    </w:rPr>
+  </w:style>
+  <w:style w:type="character" w:customStyle="1" w:styleId="BallontekstChar">
+    <w:name w:val="Ballontekst Char"/>
+    <w:basedOn w:val="Standaardalinea-lettertype"/>
+    <w:link w:val="Ballontekst"/>
+    <w:uiPriority w:val="99"/>
+    <w:semiHidden/>
+    <w:rsid w:val="004F5E21"/>
+    <w:rPr>
+      <w:rFonts w:ascii="Segoe UI" w:hAnsi="Segoe UI" w:cs="Segoe UI"/>
+      <w:sz w:val="18"/>
+      <w:szCs w:val="18"/>
+    </w:rPr>
+  </w:style>
 </w:styles>
 </file>
 

</xml_diff>